<commit_message>
Estructura del documento creada
</commit_message>
<xml_diff>
--- a/Documentación.docx
+++ b/Documentación.docx
@@ -2,8 +2,1788 @@
 <file path=word/document.xml><?xml version="1.0" encoding="utf-8"?>
 <w:document xmlns:wpc="http://schemas.microsoft.com/office/word/2010/wordprocessingCanvas" xmlns:cx="http://schemas.microsoft.com/office/drawing/2014/chartex" xmlns:cx1="http://schemas.microsoft.com/office/drawing/2015/9/8/chartex" xmlns:cx2="http://schemas.microsoft.com/office/drawing/2015/10/21/chartex" xmlns:cx3="http://schemas.microsoft.com/office/drawing/2016/5/9/chartex" xmlns:cx4="http://schemas.microsoft.com/office/drawing/2016/5/10/chartex" xmlns:cx5="http://schemas.microsoft.com/office/drawing/2016/5/11/chartex" xmlns:cx6="http://schemas.microsoft.com/office/drawing/2016/5/12/chartex" xmlns:cx7="http://schemas.microsoft.com/office/drawing/2016/5/13/chartex" xmlns:cx8="http://schemas.microsoft.com/office/drawing/2016/5/14/chartex" xmlns:mc="http://schemas.openxmlformats.org/markup-compatibility/2006" xmlns:aink="http://schemas.microsoft.com/office/drawing/2016/ink" xmlns:am3d="http://schemas.microsoft.com/office/drawing/2017/model3d" xmlns:o="urn:schemas-microsoft-com:office:office" xmlns:r="http://schemas.openxmlformats.org/officeDocument/2006/relationships" xmlns:m="http://schemas.openxmlformats.org/officeDocument/2006/math" xmlns:v="urn:schemas-microsoft-com:vml" xmlns:wp14="http://schemas.microsoft.com/office/word/2010/wordprocessingDrawing" xmlns:wp="http://schemas.openxmlformats.org/drawingml/2006/wordprocessingDrawing" xmlns:w10="urn:schemas-microsoft-com:office:word" xmlns:w="http://schemas.openxmlformats.org/wordprocessingml/2006/main" xmlns:w14="http://schemas.microsoft.com/office/word/2010/wordml" xmlns:w15="http://schemas.microsoft.com/office/word/2012/wordml" xmlns:w16cex="http://schemas.microsoft.com/office/word/2018/wordml/cex" xmlns:w16cid="http://schemas.microsoft.com/office/word/2016/wordml/cid" xmlns:w16="http://schemas.microsoft.com/office/word/2018/wordml" xmlns:w16se="http://schemas.microsoft.com/office/word/2015/wordml/symex" xmlns:wpg="http://schemas.microsoft.com/office/word/2010/wordprocessingGroup" xmlns:wpi="http://schemas.microsoft.com/office/word/2010/wordprocessingInk" xmlns:wne="http://schemas.microsoft.com/office/word/2006/wordml" xmlns:wps="http://schemas.microsoft.com/office/word/2010/wordprocessingShape" mc:Ignorable="w14 w15 w16se w16cid w16 w16cex wp14">
   <w:body>
-    <w:p/>
+    <w:p>
+      <w:pPr>
+        <w:rPr>
+          <w:rFonts w:eastAsia="DejaVu Sans"/>
+          <w:lang w:eastAsia="es-SV"/>
+        </w:rPr>
+      </w:pPr>
+      <w:r>
+        <w:rPr>
+          <w:rFonts w:eastAsia="DejaVu Sans"/>
+          <w:noProof/>
+          <w:lang w:eastAsia="es-SV"/>
+        </w:rPr>
+        <w:drawing>
+          <wp:anchor distT="0" distB="0" distL="114300" distR="114300" simplePos="0" relativeHeight="251659264" behindDoc="0" locked="0" layoutInCell="1" allowOverlap="1" wp14:anchorId="1960191D" wp14:editId="6B178239">
+            <wp:simplePos x="0" y="0"/>
+            <wp:positionH relativeFrom="column">
+              <wp:posOffset>2292350</wp:posOffset>
+            </wp:positionH>
+            <wp:positionV relativeFrom="paragraph">
+              <wp:posOffset>347345</wp:posOffset>
+            </wp:positionV>
+            <wp:extent cx="1475105" cy="1635125"/>
+            <wp:effectExtent l="0" t="0" r="0" b="3175"/>
+            <wp:wrapTopAndBottom/>
+            <wp:docPr id="1" name="Imagen 1"/>
+            <wp:cNvGraphicFramePr>
+              <a:graphicFrameLocks xmlns:a="http://schemas.openxmlformats.org/drawingml/2006/main" noChangeAspect="1"/>
+            </wp:cNvGraphicFramePr>
+            <a:graphic xmlns:a="http://schemas.openxmlformats.org/drawingml/2006/main">
+              <a:graphicData uri="http://schemas.openxmlformats.org/drawingml/2006/picture">
+                <pic:pic xmlns:pic="http://schemas.openxmlformats.org/drawingml/2006/picture">
+                  <pic:nvPicPr>
+                    <pic:cNvPr id="1" name="Imagen 1"/>
+                    <pic:cNvPicPr/>
+                  </pic:nvPicPr>
+                  <pic:blipFill>
+                    <a:blip r:embed="rId8" cstate="print">
+                      <a:extLst>
+                        <a:ext uri="{28A0092B-C50C-407E-A947-70E740481C1C}">
+                          <a14:useLocalDpi xmlns:a14="http://schemas.microsoft.com/office/drawing/2010/main" val="0"/>
+                        </a:ext>
+                      </a:extLst>
+                    </a:blip>
+                    <a:stretch>
+                      <a:fillRect/>
+                    </a:stretch>
+                  </pic:blipFill>
+                  <pic:spPr>
+                    <a:xfrm>
+                      <a:off x="0" y="0"/>
+                      <a:ext cx="1475105" cy="1635125"/>
+                    </a:xfrm>
+                    <a:prstGeom prst="rect">
+                      <a:avLst/>
+                    </a:prstGeom>
+                  </pic:spPr>
+                </pic:pic>
+              </a:graphicData>
+            </a:graphic>
+            <wp14:sizeRelH relativeFrom="margin">
+              <wp14:pctWidth>0</wp14:pctWidth>
+            </wp14:sizeRelH>
+            <wp14:sizeRelV relativeFrom="margin">
+              <wp14:pctHeight>0</wp14:pctHeight>
+            </wp14:sizeRelV>
+          </wp:anchor>
+        </w:drawing>
+      </w:r>
+    </w:p>
+    <w:p>
+      <w:pPr>
+        <w:rPr>
+          <w:rFonts w:eastAsia="DejaVu Sans"/>
+          <w:lang w:eastAsia="es-SV"/>
+        </w:rPr>
+      </w:pPr>
+    </w:p>
+    <w:p>
+      <w:pPr>
+        <w:spacing w:line="276" w:lineRule="auto"/>
+        <w:ind w:firstLine="0"/>
+        <w:jc w:val="center"/>
+        <w:rPr>
+          <w:rFonts w:eastAsia="DejaVu Sans"/>
+          <w:b/>
+          <w:bCs/>
+        </w:rPr>
+      </w:pPr>
+      <w:r>
+        <w:rPr>
+          <w:rFonts w:eastAsia="DejaVu Sans"/>
+          <w:b/>
+          <w:bCs/>
+        </w:rPr>
+        <w:t>UNIVERSIDAD DON BOSCO</w:t>
+      </w:r>
+    </w:p>
+    <w:p>
+      <w:pPr>
+        <w:spacing w:line="276" w:lineRule="auto"/>
+        <w:ind w:firstLine="0"/>
+        <w:jc w:val="center"/>
+        <w:rPr>
+          <w:rFonts w:eastAsia="DejaVu Sans"/>
+          <w:b/>
+          <w:bCs/>
+        </w:rPr>
+      </w:pPr>
+      <w:r>
+        <w:rPr>
+          <w:rFonts w:eastAsia="DejaVu Sans"/>
+          <w:b/>
+          <w:bCs/>
+        </w:rPr>
+        <w:t>FACULTAD DE INGENIERÍA</w:t>
+      </w:r>
+    </w:p>
+    <w:p>
+      <w:pPr>
+        <w:spacing w:line="276" w:lineRule="auto"/>
+        <w:ind w:firstLine="0"/>
+        <w:jc w:val="center"/>
+        <w:rPr>
+          <w:rFonts w:eastAsia="DejaVu Sans"/>
+          <w:b/>
+          <w:bCs/>
+        </w:rPr>
+      </w:pPr>
+      <w:r>
+        <w:rPr>
+          <w:rFonts w:eastAsia="DejaVu Sans"/>
+          <w:b/>
+          <w:bCs/>
+        </w:rPr>
+        <w:t>ESCUELA DE INGENIERÍA INDUSTRIAL</w:t>
+      </w:r>
+    </w:p>
+    <w:p>
+      <w:pPr>
+        <w:rPr>
+          <w:rFonts w:eastAsia="DejaVu Sans"/>
+          <w:lang w:eastAsia="es-SV"/>
+        </w:rPr>
+      </w:pPr>
+    </w:p>
+    <w:p>
+      <w:pPr>
+        <w:spacing w:line="276" w:lineRule="auto"/>
+        <w:ind w:firstLine="0"/>
+        <w:jc w:val="center"/>
+        <w:rPr>
+          <w:rFonts w:eastAsia="DejaVu Sans"/>
+          <w:lang w:eastAsia="es-SV"/>
+        </w:rPr>
+      </w:pPr>
+      <w:r>
+        <w:rPr>
+          <w:rFonts w:eastAsia="DejaVu Sans"/>
+          <w:lang w:eastAsia="es-SV"/>
+        </w:rPr>
+        <w:t>Proyecto de cátedra</w:t>
+      </w:r>
+    </w:p>
+    <w:p>
+      <w:pPr>
+        <w:spacing w:line="276" w:lineRule="auto"/>
+        <w:ind w:firstLine="0"/>
+        <w:jc w:val="center"/>
+        <w:rPr>
+          <w:rFonts w:eastAsia="DejaVu Sans"/>
+          <w:lang w:eastAsia="es-SV"/>
+        </w:rPr>
+      </w:pPr>
+      <w:r>
+        <w:rPr>
+          <w:rFonts w:eastAsia="DejaVu Sans"/>
+          <w:lang w:eastAsia="es-SV"/>
+        </w:rPr>
+        <w:t>Fase I</w:t>
+      </w:r>
+    </w:p>
+    <w:p>
+      <w:pPr>
+        <w:spacing w:line="276" w:lineRule="auto"/>
+        <w:ind w:firstLine="0"/>
+        <w:jc w:val="center"/>
+        <w:rPr>
+          <w:rFonts w:eastAsia="DejaVu Sans"/>
+          <w:lang w:eastAsia="es-SV"/>
+        </w:rPr>
+      </w:pPr>
+    </w:p>
+    <w:p>
+      <w:pPr>
+        <w:rPr>
+          <w:rFonts w:eastAsia="DejaVu Sans"/>
+          <w:lang w:eastAsia="es-SV"/>
+        </w:rPr>
+      </w:pPr>
+    </w:p>
+    <w:p>
+      <w:pPr>
+        <w:ind w:firstLine="0"/>
+        <w:jc w:val="center"/>
+        <w:rPr>
+          <w:rFonts w:eastAsia="DejaVu Sans"/>
+          <w:b/>
+          <w:bCs/>
+          <w:lang w:eastAsia="es-SV"/>
+        </w:rPr>
+      </w:pPr>
+      <w:r>
+        <w:rPr>
+          <w:rFonts w:eastAsia="DejaVu Sans"/>
+          <w:b/>
+          <w:bCs/>
+          <w:lang w:eastAsia="es-SV"/>
+        </w:rPr>
+        <w:t>Diseño y Programación de Software Multiplataforma</w:t>
+      </w:r>
+      <w:r>
+        <w:rPr>
+          <w:rFonts w:eastAsia="DejaVu Sans"/>
+          <w:b/>
+          <w:bCs/>
+          <w:lang w:eastAsia="es-SV"/>
+        </w:rPr>
+        <w:t xml:space="preserve"> – G03T</w:t>
+      </w:r>
+    </w:p>
+    <w:p>
+      <w:pPr>
+        <w:ind w:firstLine="0"/>
+        <w:jc w:val="center"/>
+        <w:rPr>
+          <w:rFonts w:eastAsia="DejaVu Sans"/>
+          <w:b/>
+          <w:bCs/>
+          <w:lang w:eastAsia="es-SV"/>
+        </w:rPr>
+      </w:pPr>
+    </w:p>
+    <w:p>
+      <w:pPr>
+        <w:ind w:firstLine="0"/>
+        <w:jc w:val="center"/>
+        <w:rPr>
+          <w:rFonts w:eastAsia="DejaVu Sans"/>
+          <w:b/>
+          <w:bCs/>
+          <w:lang w:eastAsia="es-SV"/>
+        </w:rPr>
+      </w:pPr>
+      <w:r>
+        <w:rPr>
+          <w:rFonts w:eastAsia="DejaVu Sans"/>
+          <w:b/>
+          <w:bCs/>
+          <w:lang w:eastAsia="es-SV"/>
+        </w:rPr>
+        <w:t>Presentado por:</w:t>
+      </w:r>
+    </w:p>
+    <w:p>
+      <w:pPr>
+        <w:spacing w:line="276" w:lineRule="auto"/>
+        <w:ind w:left="696"/>
+        <w:rPr>
+          <w:rFonts w:eastAsia="DejaVu Sans"/>
+          <w:lang w:eastAsia="es-SV"/>
+        </w:rPr>
+      </w:pPr>
+      <w:r>
+        <w:rPr>
+          <w:rFonts w:eastAsia="DejaVu Sans"/>
+          <w:lang w:eastAsia="es-SV"/>
+        </w:rPr>
+        <w:t>Eduardo Arturo Monterrosa Nave</w:t>
+      </w:r>
+      <w:r>
+        <w:rPr>
+          <w:rFonts w:eastAsia="DejaVu Sans"/>
+          <w:lang w:eastAsia="es-SV"/>
+        </w:rPr>
+        <w:tab/>
+      </w:r>
+      <w:r>
+        <w:rPr>
+          <w:rFonts w:eastAsia="DejaVu Sans"/>
+          <w:lang w:eastAsia="es-SV"/>
+        </w:rPr>
+        <w:tab/>
+      </w:r>
+      <w:r>
+        <w:rPr>
+          <w:rFonts w:eastAsia="DejaVu Sans"/>
+          <w:lang w:eastAsia="es-SV"/>
+        </w:rPr>
+        <w:tab/>
+        <w:t>MN170344</w:t>
+      </w:r>
+    </w:p>
+    <w:p>
+      <w:pPr>
+        <w:spacing w:line="276" w:lineRule="auto"/>
+        <w:ind w:left="696"/>
+        <w:rPr>
+          <w:rFonts w:eastAsia="DejaVu Sans"/>
+          <w:lang w:eastAsia="es-SV"/>
+        </w:rPr>
+      </w:pPr>
+      <w:r>
+        <w:rPr>
+          <w:rFonts w:eastAsia="DejaVu Sans"/>
+          <w:lang w:eastAsia="es-SV"/>
+        </w:rPr>
+        <w:t>Benjamín Eleazar Gómez Alfaro</w:t>
+      </w:r>
+      <w:r>
+        <w:rPr>
+          <w:rFonts w:eastAsia="DejaVu Sans"/>
+          <w:lang w:eastAsia="es-SV"/>
+        </w:rPr>
+        <w:tab/>
+      </w:r>
+      <w:r>
+        <w:rPr>
+          <w:rFonts w:eastAsia="DejaVu Sans"/>
+          <w:lang w:eastAsia="es-SV"/>
+        </w:rPr>
+        <w:tab/>
+      </w:r>
+      <w:r>
+        <w:rPr>
+          <w:rFonts w:eastAsia="DejaVu Sans"/>
+          <w:lang w:eastAsia="es-SV"/>
+        </w:rPr>
+        <w:tab/>
+        <w:t>MP180143</w:t>
+      </w:r>
+    </w:p>
+    <w:p>
+      <w:pPr>
+        <w:spacing w:line="276" w:lineRule="auto"/>
+        <w:ind w:left="696"/>
+        <w:rPr>
+          <w:rFonts w:eastAsia="DejaVu Sans"/>
+          <w:lang w:eastAsia="es-SV"/>
+        </w:rPr>
+      </w:pPr>
+      <w:r>
+        <w:rPr>
+          <w:rFonts w:eastAsia="DejaVu Sans"/>
+          <w:lang w:eastAsia="es-SV"/>
+        </w:rPr>
+        <w:t>Alex Roberto Mata Cerritos</w:t>
+      </w:r>
+      <w:r>
+        <w:rPr>
+          <w:rFonts w:eastAsia="DejaVu Sans"/>
+          <w:lang w:eastAsia="es-SV"/>
+        </w:rPr>
+        <w:tab/>
+      </w:r>
+      <w:r>
+        <w:rPr>
+          <w:rFonts w:eastAsia="DejaVu Sans"/>
+          <w:lang w:eastAsia="es-SV"/>
+        </w:rPr>
+        <w:tab/>
+      </w:r>
+      <w:r>
+        <w:rPr>
+          <w:rFonts w:eastAsia="DejaVu Sans"/>
+          <w:lang w:eastAsia="es-SV"/>
+        </w:rPr>
+        <w:tab/>
+      </w:r>
+      <w:r>
+        <w:rPr>
+          <w:rFonts w:eastAsia="DejaVu Sans"/>
+          <w:lang w:eastAsia="es-SV"/>
+        </w:rPr>
+        <w:tab/>
+        <w:t>RE192308</w:t>
+      </w:r>
+    </w:p>
+    <w:p>
+      <w:pPr>
+        <w:spacing w:line="276" w:lineRule="auto"/>
+        <w:ind w:left="696"/>
+        <w:rPr>
+          <w:rFonts w:eastAsia="DejaVu Sans"/>
+          <w:lang w:eastAsia="es-SV"/>
+        </w:rPr>
+      </w:pPr>
+      <w:r>
+        <w:rPr>
+          <w:rFonts w:eastAsia="DejaVu Sans"/>
+          <w:lang w:eastAsia="es-SV"/>
+        </w:rPr>
+        <w:t>Andrés De Jesús Chapetón Mata</w:t>
+      </w:r>
+      <w:r>
+        <w:rPr>
+          <w:rFonts w:eastAsia="DejaVu Sans"/>
+          <w:lang w:eastAsia="es-SV"/>
+        </w:rPr>
+        <w:tab/>
+      </w:r>
+      <w:r>
+        <w:rPr>
+          <w:rFonts w:eastAsia="DejaVu Sans"/>
+          <w:lang w:eastAsia="es-SV"/>
+        </w:rPr>
+        <w:tab/>
+      </w:r>
+      <w:r>
+        <w:rPr>
+          <w:rFonts w:eastAsia="DejaVu Sans"/>
+          <w:lang w:eastAsia="es-SV"/>
+        </w:rPr>
+        <w:tab/>
+      </w:r>
+      <w:r>
+        <w:rPr>
+          <w:rFonts w:eastAsia="DejaVu Sans"/>
+          <w:lang w:eastAsia="es-SV"/>
+        </w:rPr>
+        <w:t>CM160117</w:t>
+      </w:r>
+      <w:r>
+        <w:rPr>
+          <w:rFonts w:eastAsia="DejaVu Sans"/>
+          <w:lang w:eastAsia="es-SV"/>
+        </w:rPr>
+        <w:tab/>
+      </w:r>
+      <w:r>
+        <w:rPr>
+          <w:rFonts w:eastAsia="DejaVu Sans"/>
+          <w:b/>
+          <w:bCs/>
+          <w:lang w:eastAsia="es-SV"/>
+        </w:rPr>
+        <w:t>[G04T]</w:t>
+      </w:r>
+    </w:p>
+    <w:p>
+      <w:pPr>
+        <w:spacing w:line="276" w:lineRule="auto"/>
+        <w:ind w:left="696"/>
+        <w:rPr>
+          <w:rFonts w:eastAsia="DejaVu Sans"/>
+          <w:lang w:eastAsia="es-SV"/>
+        </w:rPr>
+      </w:pPr>
+      <w:r>
+        <w:rPr>
+          <w:rFonts w:eastAsia="DejaVu Sans"/>
+          <w:lang w:eastAsia="es-SV"/>
+        </w:rPr>
+        <w:t>Manuel Alejandro Hurtado Pineda</w:t>
+      </w:r>
+      <w:r>
+        <w:rPr>
+          <w:rFonts w:eastAsia="DejaVu Sans"/>
+          <w:lang w:eastAsia="es-SV"/>
+        </w:rPr>
+        <w:tab/>
+      </w:r>
+      <w:r>
+        <w:rPr>
+          <w:rFonts w:eastAsia="DejaVu Sans"/>
+          <w:lang w:eastAsia="es-SV"/>
+        </w:rPr>
+        <w:tab/>
+      </w:r>
+      <w:r>
+        <w:rPr>
+          <w:rFonts w:eastAsia="DejaVu Sans"/>
+          <w:lang w:eastAsia="es-SV"/>
+        </w:rPr>
+        <w:tab/>
+      </w:r>
+      <w:r>
+        <w:rPr>
+          <w:rFonts w:eastAsia="DejaVu Sans"/>
+          <w:lang w:eastAsia="es-SV"/>
+        </w:rPr>
+        <w:t>HP150470</w:t>
+      </w:r>
+    </w:p>
+    <w:p>
+      <w:pPr>
+        <w:rPr>
+          <w:rFonts w:eastAsia="DejaVu Sans"/>
+          <w:lang w:eastAsia="es-SV"/>
+        </w:rPr>
+      </w:pPr>
+    </w:p>
+    <w:p>
+      <w:pPr>
+        <w:ind w:firstLine="0"/>
+        <w:jc w:val="center"/>
+        <w:rPr>
+          <w:rFonts w:eastAsia="DejaVu Sans"/>
+          <w:b/>
+          <w:lang w:eastAsia="es-SV"/>
+        </w:rPr>
+      </w:pPr>
+      <w:r>
+        <w:rPr>
+          <w:rFonts w:eastAsia="DejaVu Sans"/>
+          <w:b/>
+          <w:lang w:eastAsia="es-SV"/>
+        </w:rPr>
+        <w:t>Catedrático:</w:t>
+      </w:r>
+    </w:p>
+    <w:p>
+      <w:pPr>
+        <w:ind w:firstLine="0"/>
+        <w:jc w:val="center"/>
+        <w:rPr>
+          <w:rFonts w:eastAsia="DejaVu Sans"/>
+          <w:lang w:eastAsia="es-SV"/>
+        </w:rPr>
+      </w:pPr>
+      <w:r>
+        <w:rPr>
+          <w:rFonts w:eastAsia="DejaVu Sans"/>
+          <w:lang w:eastAsia="es-SV"/>
+        </w:rPr>
+        <w:t>Ing</w:t>
+      </w:r>
+      <w:r>
+        <w:rPr>
+          <w:rFonts w:eastAsia="DejaVu Sans"/>
+          <w:lang w:eastAsia="es-SV"/>
+        </w:rPr>
+        <w:t xml:space="preserve">. </w:t>
+      </w:r>
+      <w:r>
+        <w:rPr>
+          <w:rFonts w:eastAsia="DejaVu Sans"/>
+          <w:lang w:eastAsia="es-SV"/>
+        </w:rPr>
+        <w:t xml:space="preserve">Alexander </w:t>
+      </w:r>
+      <w:r>
+        <w:rPr>
+          <w:rFonts w:eastAsia="DejaVu Sans"/>
+          <w:lang w:eastAsia="es-SV"/>
+        </w:rPr>
+        <w:t>Sigüenza</w:t>
+      </w:r>
+    </w:p>
+    <w:p>
+      <w:pPr>
+        <w:rPr>
+          <w:rFonts w:eastAsia="DejaVu Sans"/>
+          <w:lang w:eastAsia="es-SV"/>
+        </w:rPr>
+      </w:pPr>
+    </w:p>
+    <w:p>
+      <w:pPr>
+        <w:jc w:val="right"/>
+        <w:rPr>
+          <w:rFonts w:eastAsia="DejaVu Sans"/>
+          <w:b/>
+          <w:bCs/>
+          <w:lang w:eastAsia="es-SV"/>
+        </w:rPr>
+        <w:sectPr>
+          <w:pgSz w:w="12240" w:h="15840"/>
+          <w:pgMar w:top="1440" w:right="1440" w:bottom="1440" w:left="1440" w:header="709" w:footer="709" w:gutter="0"/>
+          <w:pgNumType w:fmt="lowerRoman"/>
+          <w:cols w:space="720"/>
+        </w:sectPr>
+      </w:pPr>
+      <w:r>
+        <w:rPr>
+          <w:rFonts w:eastAsia="DejaVu Sans"/>
+          <w:b/>
+          <w:bCs/>
+          <w:lang w:eastAsia="es-SV"/>
+        </w:rPr>
+        <w:t>Agosto 31, 2020</w:t>
+      </w:r>
+    </w:p>
+    <w:p>
+      <w:pPr>
+        <w:pStyle w:val="Ttulo1"/>
+      </w:pPr>
+      <w:bookmarkStart w:id="0" w:name="_Toc49465025"/>
+      <w:bookmarkStart w:id="1" w:name="_Toc49465084"/>
+      <w:r>
+        <w:lastRenderedPageBreak/>
+        <w:t>Índice</w:t>
+      </w:r>
+      <w:bookmarkEnd w:id="0"/>
+      <w:bookmarkEnd w:id="1"/>
+    </w:p>
+    <w:p>
+      <w:pPr>
+        <w:pStyle w:val="TDC1"/>
+        <w:tabs>
+          <w:tab w:val="right" w:leader="dot" w:pos="8828"/>
+        </w:tabs>
+        <w:rPr>
+          <w:rFonts w:asciiTheme="minorHAnsi" w:eastAsiaTheme="minorEastAsia" w:hAnsiTheme="minorHAnsi" w:cstheme="minorBidi"/>
+          <w:noProof/>
+          <w:sz w:val="22"/>
+          <w:szCs w:val="22"/>
+          <w:lang w:eastAsia="es-SV"/>
+        </w:rPr>
+      </w:pPr>
+      <w:r>
+        <w:fldChar w:fldCharType="begin"/>
+      </w:r>
+      <w:r>
+        <w:instrText xml:space="preserve"> TOC \o "1-3" \h \z \u </w:instrText>
+      </w:r>
+      <w:r>
+        <w:fldChar w:fldCharType="separate"/>
+      </w:r>
+    </w:p>
+    <w:sdt>
+      <w:sdtPr>
+        <w:rPr>
+          <w:lang w:val="es-ES"/>
+        </w:rPr>
+        <w:id w:val="524059984"/>
+        <w:docPartObj>
+          <w:docPartGallery w:val="Table of Contents"/>
+          <w:docPartUnique/>
+        </w:docPartObj>
+      </w:sdtPr>
+      <w:sdtEndPr>
+        <w:rPr>
+          <w:rFonts w:ascii="Times New Roman" w:eastAsia="Times New Roman" w:hAnsi="Times New Roman" w:cs="Times New Roman"/>
+          <w:b/>
+          <w:bCs/>
+          <w:color w:val="auto"/>
+          <w:sz w:val="24"/>
+          <w:szCs w:val="24"/>
+          <w:lang w:eastAsia="en-US"/>
+        </w:rPr>
+      </w:sdtEndPr>
+      <w:sdtContent>
+        <w:p>
+          <w:pPr>
+            <w:pStyle w:val="TtuloTDC"/>
+            <w:rPr>
+              <w:rFonts w:asciiTheme="minorHAnsi" w:eastAsiaTheme="minorEastAsia" w:hAnsiTheme="minorHAnsi" w:cstheme="minorBidi"/>
+              <w:noProof/>
+              <w:sz w:val="22"/>
+              <w:szCs w:val="22"/>
+            </w:rPr>
+          </w:pPr>
+          <w:r>
+            <w:fldChar w:fldCharType="begin"/>
+          </w:r>
+          <w:r>
+            <w:instrText xml:space="preserve"> TOC \o "1-3" \h \z \u </w:instrText>
+          </w:r>
+          <w:r>
+            <w:fldChar w:fldCharType="separate"/>
+          </w:r>
+        </w:p>
+        <w:p>
+          <w:pPr>
+            <w:pStyle w:val="TDC1"/>
+            <w:tabs>
+              <w:tab w:val="right" w:leader="dot" w:pos="8828"/>
+            </w:tabs>
+            <w:rPr>
+              <w:rFonts w:asciiTheme="minorHAnsi" w:eastAsiaTheme="minorEastAsia" w:hAnsiTheme="minorHAnsi" w:cstheme="minorBidi"/>
+              <w:noProof/>
+              <w:sz w:val="22"/>
+              <w:szCs w:val="22"/>
+              <w:lang w:eastAsia="es-SV"/>
+            </w:rPr>
+          </w:pPr>
+          <w:hyperlink w:anchor="_Toc49465085" w:history="1">
+            <w:r>
+              <w:rPr>
+                <w:rStyle w:val="Hipervnculo"/>
+                <w:noProof/>
+              </w:rPr>
+              <w:t>Introducción</w:t>
+            </w:r>
+            <w:r>
+              <w:rPr>
+                <w:noProof/>
+                <w:webHidden/>
+              </w:rPr>
+              <w:tab/>
+            </w:r>
+            <w:r>
+              <w:rPr>
+                <w:noProof/>
+                <w:webHidden/>
+              </w:rPr>
+              <w:fldChar w:fldCharType="begin"/>
+            </w:r>
+            <w:r>
+              <w:rPr>
+                <w:noProof/>
+                <w:webHidden/>
+              </w:rPr>
+              <w:instrText xml:space="preserve"> PAGEREF _Toc49465085 \h </w:instrText>
+            </w:r>
+            <w:r>
+              <w:rPr>
+                <w:noProof/>
+                <w:webHidden/>
+              </w:rPr>
+            </w:r>
+            <w:r>
+              <w:rPr>
+                <w:noProof/>
+                <w:webHidden/>
+              </w:rPr>
+              <w:fldChar w:fldCharType="separate"/>
+            </w:r>
+            <w:r>
+              <w:rPr>
+                <w:noProof/>
+                <w:webHidden/>
+              </w:rPr>
+              <w:t>3</w:t>
+            </w:r>
+            <w:r>
+              <w:rPr>
+                <w:noProof/>
+                <w:webHidden/>
+              </w:rPr>
+              <w:fldChar w:fldCharType="end"/>
+            </w:r>
+          </w:hyperlink>
+        </w:p>
+        <w:p>
+          <w:pPr>
+            <w:pStyle w:val="TDC1"/>
+            <w:tabs>
+              <w:tab w:val="left" w:pos="1320"/>
+              <w:tab w:val="right" w:leader="dot" w:pos="8828"/>
+            </w:tabs>
+            <w:rPr>
+              <w:rFonts w:asciiTheme="minorHAnsi" w:eastAsiaTheme="minorEastAsia" w:hAnsiTheme="minorHAnsi" w:cstheme="minorBidi"/>
+              <w:noProof/>
+              <w:sz w:val="22"/>
+              <w:szCs w:val="22"/>
+              <w:lang w:eastAsia="es-SV"/>
+            </w:rPr>
+          </w:pPr>
+          <w:hyperlink w:anchor="_Toc49465086" w:history="1">
+            <w:r>
+              <w:rPr>
+                <w:rStyle w:val="Hipervnculo"/>
+                <w:noProof/>
+              </w:rPr>
+              <w:t>1.</w:t>
+            </w:r>
+            <w:r>
+              <w:rPr>
+                <w:rFonts w:asciiTheme="minorHAnsi" w:eastAsiaTheme="minorEastAsia" w:hAnsiTheme="minorHAnsi" w:cstheme="minorBidi"/>
+                <w:noProof/>
+                <w:sz w:val="22"/>
+                <w:szCs w:val="22"/>
+                <w:lang w:eastAsia="es-SV"/>
+              </w:rPr>
+              <w:tab/>
+            </w:r>
+            <w:r>
+              <w:rPr>
+                <w:rStyle w:val="Hipervnculo"/>
+                <w:noProof/>
+              </w:rPr>
+              <w:t>Propuesta de solución</w:t>
+            </w:r>
+            <w:r>
+              <w:rPr>
+                <w:noProof/>
+                <w:webHidden/>
+              </w:rPr>
+              <w:tab/>
+            </w:r>
+            <w:r>
+              <w:rPr>
+                <w:noProof/>
+                <w:webHidden/>
+              </w:rPr>
+              <w:fldChar w:fldCharType="begin"/>
+            </w:r>
+            <w:r>
+              <w:rPr>
+                <w:noProof/>
+                <w:webHidden/>
+              </w:rPr>
+              <w:instrText xml:space="preserve"> PAGEREF _Toc49465086 \h </w:instrText>
+            </w:r>
+            <w:r>
+              <w:rPr>
+                <w:noProof/>
+                <w:webHidden/>
+              </w:rPr>
+            </w:r>
+            <w:r>
+              <w:rPr>
+                <w:noProof/>
+                <w:webHidden/>
+              </w:rPr>
+              <w:fldChar w:fldCharType="separate"/>
+            </w:r>
+            <w:r>
+              <w:rPr>
+                <w:noProof/>
+                <w:webHidden/>
+              </w:rPr>
+              <w:t>4</w:t>
+            </w:r>
+            <w:r>
+              <w:rPr>
+                <w:noProof/>
+                <w:webHidden/>
+              </w:rPr>
+              <w:fldChar w:fldCharType="end"/>
+            </w:r>
+          </w:hyperlink>
+        </w:p>
+        <w:p>
+          <w:pPr>
+            <w:pStyle w:val="TDC2"/>
+            <w:tabs>
+              <w:tab w:val="left" w:pos="1760"/>
+              <w:tab w:val="right" w:leader="dot" w:pos="8828"/>
+            </w:tabs>
+            <w:rPr>
+              <w:rFonts w:asciiTheme="minorHAnsi" w:eastAsiaTheme="minorEastAsia" w:hAnsiTheme="minorHAnsi" w:cstheme="minorBidi"/>
+              <w:noProof/>
+              <w:sz w:val="22"/>
+              <w:szCs w:val="22"/>
+              <w:lang w:eastAsia="es-SV"/>
+            </w:rPr>
+          </w:pPr>
+          <w:hyperlink w:anchor="_Toc49465087" w:history="1">
+            <w:r>
+              <w:rPr>
+                <w:rStyle w:val="Hipervnculo"/>
+                <w:noProof/>
+              </w:rPr>
+              <w:t>1.1.</w:t>
+            </w:r>
+            <w:r>
+              <w:rPr>
+                <w:rFonts w:asciiTheme="minorHAnsi" w:eastAsiaTheme="minorEastAsia" w:hAnsiTheme="minorHAnsi" w:cstheme="minorBidi"/>
+                <w:noProof/>
+                <w:sz w:val="22"/>
+                <w:szCs w:val="22"/>
+                <w:lang w:eastAsia="es-SV"/>
+              </w:rPr>
+              <w:tab/>
+            </w:r>
+            <w:r>
+              <w:rPr>
+                <w:rStyle w:val="Hipervnculo"/>
+                <w:noProof/>
+              </w:rPr>
+              <w:t>Problema seleccionado</w:t>
+            </w:r>
+            <w:r>
+              <w:rPr>
+                <w:noProof/>
+                <w:webHidden/>
+              </w:rPr>
+              <w:tab/>
+            </w:r>
+            <w:r>
+              <w:rPr>
+                <w:noProof/>
+                <w:webHidden/>
+              </w:rPr>
+              <w:fldChar w:fldCharType="begin"/>
+            </w:r>
+            <w:r>
+              <w:rPr>
+                <w:noProof/>
+                <w:webHidden/>
+              </w:rPr>
+              <w:instrText xml:space="preserve"> PAGEREF _Toc49465087 \h </w:instrText>
+            </w:r>
+            <w:r>
+              <w:rPr>
+                <w:noProof/>
+                <w:webHidden/>
+              </w:rPr>
+            </w:r>
+            <w:r>
+              <w:rPr>
+                <w:noProof/>
+                <w:webHidden/>
+              </w:rPr>
+              <w:fldChar w:fldCharType="separate"/>
+            </w:r>
+            <w:r>
+              <w:rPr>
+                <w:noProof/>
+                <w:webHidden/>
+              </w:rPr>
+              <w:t>4</w:t>
+            </w:r>
+            <w:r>
+              <w:rPr>
+                <w:noProof/>
+                <w:webHidden/>
+              </w:rPr>
+              <w:fldChar w:fldCharType="end"/>
+            </w:r>
+          </w:hyperlink>
+        </w:p>
+        <w:p>
+          <w:pPr>
+            <w:pStyle w:val="TDC2"/>
+            <w:tabs>
+              <w:tab w:val="left" w:pos="1760"/>
+              <w:tab w:val="right" w:leader="dot" w:pos="8828"/>
+            </w:tabs>
+            <w:rPr>
+              <w:rFonts w:asciiTheme="minorHAnsi" w:eastAsiaTheme="minorEastAsia" w:hAnsiTheme="minorHAnsi" w:cstheme="minorBidi"/>
+              <w:noProof/>
+              <w:sz w:val="22"/>
+              <w:szCs w:val="22"/>
+              <w:lang w:eastAsia="es-SV"/>
+            </w:rPr>
+          </w:pPr>
+          <w:hyperlink w:anchor="_Toc49465088" w:history="1">
+            <w:r>
+              <w:rPr>
+                <w:rStyle w:val="Hipervnculo"/>
+                <w:noProof/>
+              </w:rPr>
+              <w:t>1.2.</w:t>
+            </w:r>
+            <w:r>
+              <w:rPr>
+                <w:rFonts w:asciiTheme="minorHAnsi" w:eastAsiaTheme="minorEastAsia" w:hAnsiTheme="minorHAnsi" w:cstheme="minorBidi"/>
+                <w:noProof/>
+                <w:sz w:val="22"/>
+                <w:szCs w:val="22"/>
+                <w:lang w:eastAsia="es-SV"/>
+              </w:rPr>
+              <w:tab/>
+            </w:r>
+            <w:r>
+              <w:rPr>
+                <w:rStyle w:val="Hipervnculo"/>
+                <w:noProof/>
+              </w:rPr>
+              <w:t>Conceptualización</w:t>
+            </w:r>
+            <w:r>
+              <w:rPr>
+                <w:noProof/>
+                <w:webHidden/>
+              </w:rPr>
+              <w:tab/>
+            </w:r>
+            <w:r>
+              <w:rPr>
+                <w:noProof/>
+                <w:webHidden/>
+              </w:rPr>
+              <w:fldChar w:fldCharType="begin"/>
+            </w:r>
+            <w:r>
+              <w:rPr>
+                <w:noProof/>
+                <w:webHidden/>
+              </w:rPr>
+              <w:instrText xml:space="preserve"> PAGEREF _Toc49465088 \h </w:instrText>
+            </w:r>
+            <w:r>
+              <w:rPr>
+                <w:noProof/>
+                <w:webHidden/>
+              </w:rPr>
+            </w:r>
+            <w:r>
+              <w:rPr>
+                <w:noProof/>
+                <w:webHidden/>
+              </w:rPr>
+              <w:fldChar w:fldCharType="separate"/>
+            </w:r>
+            <w:r>
+              <w:rPr>
+                <w:noProof/>
+                <w:webHidden/>
+              </w:rPr>
+              <w:t>4</w:t>
+            </w:r>
+            <w:r>
+              <w:rPr>
+                <w:noProof/>
+                <w:webHidden/>
+              </w:rPr>
+              <w:fldChar w:fldCharType="end"/>
+            </w:r>
+          </w:hyperlink>
+        </w:p>
+        <w:p>
+          <w:pPr>
+            <w:pStyle w:val="TDC2"/>
+            <w:tabs>
+              <w:tab w:val="left" w:pos="1760"/>
+              <w:tab w:val="right" w:leader="dot" w:pos="8828"/>
+            </w:tabs>
+            <w:rPr>
+              <w:rFonts w:asciiTheme="minorHAnsi" w:eastAsiaTheme="minorEastAsia" w:hAnsiTheme="minorHAnsi" w:cstheme="minorBidi"/>
+              <w:noProof/>
+              <w:sz w:val="22"/>
+              <w:szCs w:val="22"/>
+              <w:lang w:eastAsia="es-SV"/>
+            </w:rPr>
+          </w:pPr>
+          <w:hyperlink w:anchor="_Toc49465089" w:history="1">
+            <w:r>
+              <w:rPr>
+                <w:rStyle w:val="Hipervnculo"/>
+                <w:noProof/>
+              </w:rPr>
+              <w:t>1.3.</w:t>
+            </w:r>
+            <w:r>
+              <w:rPr>
+                <w:rFonts w:asciiTheme="minorHAnsi" w:eastAsiaTheme="minorEastAsia" w:hAnsiTheme="minorHAnsi" w:cstheme="minorBidi"/>
+                <w:noProof/>
+                <w:sz w:val="22"/>
+                <w:szCs w:val="22"/>
+                <w:lang w:eastAsia="es-SV"/>
+              </w:rPr>
+              <w:tab/>
+            </w:r>
+            <w:r>
+              <w:rPr>
+                <w:rStyle w:val="Hipervnculo"/>
+                <w:noProof/>
+              </w:rPr>
+              <w:t>Descripción</w:t>
+            </w:r>
+            <w:r>
+              <w:rPr>
+                <w:noProof/>
+                <w:webHidden/>
+              </w:rPr>
+              <w:tab/>
+            </w:r>
+            <w:r>
+              <w:rPr>
+                <w:noProof/>
+                <w:webHidden/>
+              </w:rPr>
+              <w:fldChar w:fldCharType="begin"/>
+            </w:r>
+            <w:r>
+              <w:rPr>
+                <w:noProof/>
+                <w:webHidden/>
+              </w:rPr>
+              <w:instrText xml:space="preserve"> PAGEREF _Toc49465089 \h </w:instrText>
+            </w:r>
+            <w:r>
+              <w:rPr>
+                <w:noProof/>
+                <w:webHidden/>
+              </w:rPr>
+            </w:r>
+            <w:r>
+              <w:rPr>
+                <w:noProof/>
+                <w:webHidden/>
+              </w:rPr>
+              <w:fldChar w:fldCharType="separate"/>
+            </w:r>
+            <w:r>
+              <w:rPr>
+                <w:noProof/>
+                <w:webHidden/>
+              </w:rPr>
+              <w:t>4</w:t>
+            </w:r>
+            <w:r>
+              <w:rPr>
+                <w:noProof/>
+                <w:webHidden/>
+              </w:rPr>
+              <w:fldChar w:fldCharType="end"/>
+            </w:r>
+          </w:hyperlink>
+        </w:p>
+        <w:p>
+          <w:pPr>
+            <w:pStyle w:val="TDC2"/>
+            <w:tabs>
+              <w:tab w:val="left" w:pos="1760"/>
+              <w:tab w:val="right" w:leader="dot" w:pos="8828"/>
+            </w:tabs>
+            <w:rPr>
+              <w:rFonts w:asciiTheme="minorHAnsi" w:eastAsiaTheme="minorEastAsia" w:hAnsiTheme="minorHAnsi" w:cstheme="minorBidi"/>
+              <w:noProof/>
+              <w:sz w:val="22"/>
+              <w:szCs w:val="22"/>
+              <w:lang w:eastAsia="es-SV"/>
+            </w:rPr>
+          </w:pPr>
+          <w:hyperlink w:anchor="_Toc49465090" w:history="1">
+            <w:r>
+              <w:rPr>
+                <w:rStyle w:val="Hipervnculo"/>
+                <w:noProof/>
+              </w:rPr>
+              <w:t>1.4.</w:t>
+            </w:r>
+            <w:r>
+              <w:rPr>
+                <w:rFonts w:asciiTheme="minorHAnsi" w:eastAsiaTheme="minorEastAsia" w:hAnsiTheme="minorHAnsi" w:cstheme="minorBidi"/>
+                <w:noProof/>
+                <w:sz w:val="22"/>
+                <w:szCs w:val="22"/>
+                <w:lang w:eastAsia="es-SV"/>
+              </w:rPr>
+              <w:tab/>
+            </w:r>
+            <w:r>
+              <w:rPr>
+                <w:rStyle w:val="Hipervnculo"/>
+                <w:noProof/>
+              </w:rPr>
+              <w:t>Ruta técnica</w:t>
+            </w:r>
+            <w:r>
+              <w:rPr>
+                <w:noProof/>
+                <w:webHidden/>
+              </w:rPr>
+              <w:tab/>
+            </w:r>
+            <w:r>
+              <w:rPr>
+                <w:noProof/>
+                <w:webHidden/>
+              </w:rPr>
+              <w:fldChar w:fldCharType="begin"/>
+            </w:r>
+            <w:r>
+              <w:rPr>
+                <w:noProof/>
+                <w:webHidden/>
+              </w:rPr>
+              <w:instrText xml:space="preserve"> PAGEREF _Toc49465090 \h </w:instrText>
+            </w:r>
+            <w:r>
+              <w:rPr>
+                <w:noProof/>
+                <w:webHidden/>
+              </w:rPr>
+            </w:r>
+            <w:r>
+              <w:rPr>
+                <w:noProof/>
+                <w:webHidden/>
+              </w:rPr>
+              <w:fldChar w:fldCharType="separate"/>
+            </w:r>
+            <w:r>
+              <w:rPr>
+                <w:noProof/>
+                <w:webHidden/>
+              </w:rPr>
+              <w:t>5</w:t>
+            </w:r>
+            <w:r>
+              <w:rPr>
+                <w:noProof/>
+                <w:webHidden/>
+              </w:rPr>
+              <w:fldChar w:fldCharType="end"/>
+            </w:r>
+          </w:hyperlink>
+        </w:p>
+        <w:p>
+          <w:pPr>
+            <w:pStyle w:val="TDC1"/>
+            <w:tabs>
+              <w:tab w:val="left" w:pos="1320"/>
+              <w:tab w:val="right" w:leader="dot" w:pos="8828"/>
+            </w:tabs>
+            <w:rPr>
+              <w:rFonts w:asciiTheme="minorHAnsi" w:eastAsiaTheme="minorEastAsia" w:hAnsiTheme="minorHAnsi" w:cstheme="minorBidi"/>
+              <w:noProof/>
+              <w:sz w:val="22"/>
+              <w:szCs w:val="22"/>
+              <w:lang w:eastAsia="es-SV"/>
+            </w:rPr>
+          </w:pPr>
+          <w:hyperlink w:anchor="_Toc49465091" w:history="1">
+            <w:r>
+              <w:rPr>
+                <w:rStyle w:val="Hipervnculo"/>
+                <w:noProof/>
+              </w:rPr>
+              <w:t>2.</w:t>
+            </w:r>
+            <w:r>
+              <w:rPr>
+                <w:rFonts w:asciiTheme="minorHAnsi" w:eastAsiaTheme="minorEastAsia" w:hAnsiTheme="minorHAnsi" w:cstheme="minorBidi"/>
+                <w:noProof/>
+                <w:sz w:val="22"/>
+                <w:szCs w:val="22"/>
+                <w:lang w:eastAsia="es-SV"/>
+              </w:rPr>
+              <w:tab/>
+            </w:r>
+            <w:r>
+              <w:rPr>
+                <w:rStyle w:val="Hipervnculo"/>
+                <w:noProof/>
+              </w:rPr>
+              <w:t>Diseño UX/UI</w:t>
+            </w:r>
+            <w:r>
+              <w:rPr>
+                <w:noProof/>
+                <w:webHidden/>
+              </w:rPr>
+              <w:tab/>
+            </w:r>
+            <w:r>
+              <w:rPr>
+                <w:noProof/>
+                <w:webHidden/>
+              </w:rPr>
+              <w:fldChar w:fldCharType="begin"/>
+            </w:r>
+            <w:r>
+              <w:rPr>
+                <w:noProof/>
+                <w:webHidden/>
+              </w:rPr>
+              <w:instrText xml:space="preserve"> PAGEREF _Toc49465091 \h </w:instrText>
+            </w:r>
+            <w:r>
+              <w:rPr>
+                <w:noProof/>
+                <w:webHidden/>
+              </w:rPr>
+            </w:r>
+            <w:r>
+              <w:rPr>
+                <w:noProof/>
+                <w:webHidden/>
+              </w:rPr>
+              <w:fldChar w:fldCharType="separate"/>
+            </w:r>
+            <w:r>
+              <w:rPr>
+                <w:noProof/>
+                <w:webHidden/>
+              </w:rPr>
+              <w:t>6</w:t>
+            </w:r>
+            <w:r>
+              <w:rPr>
+                <w:noProof/>
+                <w:webHidden/>
+              </w:rPr>
+              <w:fldChar w:fldCharType="end"/>
+            </w:r>
+          </w:hyperlink>
+        </w:p>
+        <w:p>
+          <w:pPr>
+            <w:pStyle w:val="TDC1"/>
+            <w:tabs>
+              <w:tab w:val="left" w:pos="1320"/>
+              <w:tab w:val="right" w:leader="dot" w:pos="8828"/>
+            </w:tabs>
+            <w:rPr>
+              <w:rFonts w:asciiTheme="minorHAnsi" w:eastAsiaTheme="minorEastAsia" w:hAnsiTheme="minorHAnsi" w:cstheme="minorBidi"/>
+              <w:noProof/>
+              <w:sz w:val="22"/>
+              <w:szCs w:val="22"/>
+              <w:lang w:eastAsia="es-SV"/>
+            </w:rPr>
+          </w:pPr>
+          <w:hyperlink w:anchor="_Toc49465092" w:history="1">
+            <w:r>
+              <w:rPr>
+                <w:rStyle w:val="Hipervnculo"/>
+                <w:noProof/>
+              </w:rPr>
+              <w:t>3.</w:t>
+            </w:r>
+            <w:r>
+              <w:rPr>
+                <w:rFonts w:asciiTheme="minorHAnsi" w:eastAsiaTheme="minorEastAsia" w:hAnsiTheme="minorHAnsi" w:cstheme="minorBidi"/>
+                <w:noProof/>
+                <w:sz w:val="22"/>
+                <w:szCs w:val="22"/>
+                <w:lang w:eastAsia="es-SV"/>
+              </w:rPr>
+              <w:tab/>
+            </w:r>
+            <w:r>
+              <w:rPr>
+                <w:rStyle w:val="Hipervnculo"/>
+                <w:noProof/>
+              </w:rPr>
+              <w:t>Herramientas</w:t>
+            </w:r>
+            <w:r>
+              <w:rPr>
+                <w:noProof/>
+                <w:webHidden/>
+              </w:rPr>
+              <w:tab/>
+            </w:r>
+            <w:r>
+              <w:rPr>
+                <w:noProof/>
+                <w:webHidden/>
+              </w:rPr>
+              <w:fldChar w:fldCharType="begin"/>
+            </w:r>
+            <w:r>
+              <w:rPr>
+                <w:noProof/>
+                <w:webHidden/>
+              </w:rPr>
+              <w:instrText xml:space="preserve"> PAGEREF _Toc49465092 \h </w:instrText>
+            </w:r>
+            <w:r>
+              <w:rPr>
+                <w:noProof/>
+                <w:webHidden/>
+              </w:rPr>
+            </w:r>
+            <w:r>
+              <w:rPr>
+                <w:noProof/>
+                <w:webHidden/>
+              </w:rPr>
+              <w:fldChar w:fldCharType="separate"/>
+            </w:r>
+            <w:r>
+              <w:rPr>
+                <w:noProof/>
+                <w:webHidden/>
+              </w:rPr>
+              <w:t>7</w:t>
+            </w:r>
+            <w:r>
+              <w:rPr>
+                <w:noProof/>
+                <w:webHidden/>
+              </w:rPr>
+              <w:fldChar w:fldCharType="end"/>
+            </w:r>
+          </w:hyperlink>
+        </w:p>
+        <w:p>
+          <w:pPr>
+            <w:pStyle w:val="TDC1"/>
+            <w:tabs>
+              <w:tab w:val="right" w:leader="dot" w:pos="8828"/>
+            </w:tabs>
+            <w:rPr>
+              <w:rFonts w:asciiTheme="minorHAnsi" w:eastAsiaTheme="minorEastAsia" w:hAnsiTheme="minorHAnsi" w:cstheme="minorBidi"/>
+              <w:noProof/>
+              <w:sz w:val="22"/>
+              <w:szCs w:val="22"/>
+              <w:lang w:eastAsia="es-SV"/>
+            </w:rPr>
+          </w:pPr>
+          <w:hyperlink w:anchor="_Toc49465093" w:history="1">
+            <w:r>
+              <w:rPr>
+                <w:rStyle w:val="Hipervnculo"/>
+                <w:noProof/>
+              </w:rPr>
+              <w:t>Fuentes de consulta</w:t>
+            </w:r>
+            <w:r>
+              <w:rPr>
+                <w:noProof/>
+                <w:webHidden/>
+              </w:rPr>
+              <w:tab/>
+            </w:r>
+            <w:r>
+              <w:rPr>
+                <w:noProof/>
+                <w:webHidden/>
+              </w:rPr>
+              <w:fldChar w:fldCharType="begin"/>
+            </w:r>
+            <w:r>
+              <w:rPr>
+                <w:noProof/>
+                <w:webHidden/>
+              </w:rPr>
+              <w:instrText xml:space="preserve"> PAGEREF _Toc49465093 \h </w:instrText>
+            </w:r>
+            <w:r>
+              <w:rPr>
+                <w:noProof/>
+                <w:webHidden/>
+              </w:rPr>
+            </w:r>
+            <w:r>
+              <w:rPr>
+                <w:noProof/>
+                <w:webHidden/>
+              </w:rPr>
+              <w:fldChar w:fldCharType="separate"/>
+            </w:r>
+            <w:r>
+              <w:rPr>
+                <w:noProof/>
+                <w:webHidden/>
+              </w:rPr>
+              <w:t>8</w:t>
+            </w:r>
+            <w:r>
+              <w:rPr>
+                <w:noProof/>
+                <w:webHidden/>
+              </w:rPr>
+              <w:fldChar w:fldCharType="end"/>
+            </w:r>
+          </w:hyperlink>
+        </w:p>
+        <w:p>
+          <w:r>
+            <w:rPr>
+              <w:b/>
+              <w:bCs/>
+              <w:lang w:val="es-ES"/>
+            </w:rPr>
+            <w:fldChar w:fldCharType="end"/>
+          </w:r>
+        </w:p>
+      </w:sdtContent>
+    </w:sdt>
+    <w:p>
+      <w:pPr>
+        <w:pStyle w:val="TDC1"/>
+        <w:tabs>
+          <w:tab w:val="right" w:leader="dot" w:pos="8828"/>
+        </w:tabs>
+        <w:rPr>
+          <w:rFonts w:asciiTheme="minorHAnsi" w:eastAsiaTheme="minorEastAsia" w:hAnsiTheme="minorHAnsi" w:cstheme="minorBidi"/>
+          <w:noProof/>
+          <w:sz w:val="22"/>
+          <w:szCs w:val="22"/>
+          <w:lang w:eastAsia="es-SV"/>
+        </w:rPr>
+      </w:pPr>
+    </w:p>
+    <w:p>
+      <w:pPr>
+        <w:spacing w:after="160" w:line="259" w:lineRule="auto"/>
+        <w:ind w:firstLine="0"/>
+      </w:pPr>
+      <w:r>
+        <w:fldChar w:fldCharType="end"/>
+      </w:r>
+      <w:r>
+        <w:br w:type="page"/>
+      </w:r>
+    </w:p>
+    <w:p>
+      <w:pPr>
+        <w:pStyle w:val="Ttulo1"/>
+      </w:pPr>
+      <w:bookmarkStart w:id="2" w:name="_Toc49465026"/>
+      <w:bookmarkStart w:id="3" w:name="_Toc49465085"/>
+      <w:r>
+        <w:lastRenderedPageBreak/>
+        <w:t>Introducción</w:t>
+      </w:r>
+      <w:bookmarkEnd w:id="2"/>
+      <w:bookmarkEnd w:id="3"/>
+    </w:p>
+    <w:p>
+      <w:pPr>
+        <w:spacing w:after="160" w:line="259" w:lineRule="auto"/>
+        <w:ind w:firstLine="0"/>
+        <w:sectPr>
+          <w:footerReference w:type="default" r:id="rId9"/>
+          <w:pgSz w:w="12240" w:h="15840"/>
+          <w:pgMar w:top="1417" w:right="1701" w:bottom="1417" w:left="1701" w:header="708" w:footer="708" w:gutter="0"/>
+          <w:pgNumType w:fmt="lowerRoman" w:start="1"/>
+          <w:cols w:space="708"/>
+          <w:docGrid w:linePitch="360"/>
+        </w:sectPr>
+      </w:pPr>
+      <w:r>
+        <w:br w:type="page"/>
+      </w:r>
+    </w:p>
+    <w:p>
+      <w:pPr>
+        <w:pStyle w:val="Ttulo1"/>
+        <w:numPr>
+          <w:ilvl w:val="0"/>
+          <w:numId w:val="1"/>
+        </w:numPr>
+      </w:pPr>
+      <w:bookmarkStart w:id="4" w:name="_Toc49465027"/>
+      <w:bookmarkStart w:id="5" w:name="_Toc49465086"/>
+      <w:r>
+        <w:lastRenderedPageBreak/>
+        <w:t>Propuesta de solución</w:t>
+      </w:r>
+      <w:bookmarkEnd w:id="4"/>
+      <w:bookmarkEnd w:id="5"/>
+    </w:p>
+    <w:p>
+      <w:pPr>
+        <w:pStyle w:val="Ttulo2"/>
+        <w:numPr>
+          <w:ilvl w:val="1"/>
+          <w:numId w:val="1"/>
+        </w:numPr>
+      </w:pPr>
+      <w:bookmarkStart w:id="6" w:name="_Toc49465028"/>
+      <w:bookmarkStart w:id="7" w:name="_Toc49465087"/>
+      <w:r>
+        <w:t>Problema seleccionado</w:t>
+      </w:r>
+      <w:bookmarkEnd w:id="6"/>
+      <w:bookmarkEnd w:id="7"/>
+    </w:p>
+    <w:p>
+      <w:r>
+        <w:t>Se ha visto durante el desarrollo de esta pandemia, que los negocios que dependían directamente de la presencia física de sus consumidores, tuvieron un</w:t>
+      </w:r>
+      <w:r>
+        <w:t xml:space="preserve"> problema importante en la comercialización de sus productos, y aún más importante, es resaltar que son negocios que surten a la población local de enseres importantes y que, por los diversos factores de prevención, optaron por cerrar sus negocios, o en un esfuerzo más grande, atender pedidos a través de una llamada, o un mensaje vía WhatsApp.</w:t>
+      </w:r>
+    </w:p>
+    <w:p>
+      <w:r>
+        <w:t>Sin embargo, hay otro factor importante que determina el funcionamiento correcto de estos negocios, y es la información que reciben sus clientes sobre disponibilidades, precios y aún más, domicilio. En su defecto, la mayoría nos conformamos con saber que podemos realizar un pedido con anticipación, y pasar a retirarlo, lo que ahora, para los negocios puede significar una oportunidad rentable, para aprovechar cada cliente que conozca o desconozca originalmente, dónde está ubicado su lugar de atención.</w:t>
+      </w:r>
+    </w:p>
+    <w:p>
+      <w:pPr>
+        <w:pStyle w:val="Ttulo2"/>
+        <w:numPr>
+          <w:ilvl w:val="1"/>
+          <w:numId w:val="1"/>
+        </w:numPr>
+      </w:pPr>
+      <w:bookmarkStart w:id="8" w:name="_Toc49465029"/>
+      <w:bookmarkStart w:id="9" w:name="_Toc49465088"/>
+      <w:r>
+        <w:t>Conceptualización</w:t>
+      </w:r>
+      <w:bookmarkEnd w:id="8"/>
+      <w:bookmarkEnd w:id="9"/>
+    </w:p>
+    <w:p>
+      <w:r>
+        <w:t>Un sistema web que ofrezca una estructura autómata y adaptable para negocios de una localidad sin servicios de compras en línea, domicilios, o pasarelas de pago con tarjetas, donde cada negocio es libre (en término de preferencias) de crear el catálogo de sus productos y detallar parámetros de recepción de pedidos y recolectas o inclusive, de contar con ello, domicilios, para esos clientes de su comunidad, que ahora, busquen salir la menor cantidad de tiempo posible.</w:t>
+      </w:r>
+    </w:p>
+    <w:p>
+      <w:pPr>
+        <w:pStyle w:val="Ttulo2"/>
+        <w:numPr>
+          <w:ilvl w:val="1"/>
+          <w:numId w:val="1"/>
+        </w:numPr>
+      </w:pPr>
+      <w:bookmarkStart w:id="10" w:name="_Toc49465030"/>
+      <w:bookmarkStart w:id="11" w:name="_Toc49465089"/>
+      <w:r>
+        <w:t>Descripción</w:t>
+      </w:r>
+      <w:bookmarkEnd w:id="10"/>
+      <w:bookmarkEnd w:id="11"/>
+    </w:p>
+    <w:p>
+      <w:r>
+        <w:t>La propuesta de solución consiste en crear una plataforma alojadora de diversos comercios locales (pequeños) que puedan crear de manera rápida y sencilla, un catálogo online de todos sus productos, añadiendo sus detalles, precios y maneras de pago. El negocio se encarga de registrarse, y crear su perfil de negocio, describir sus servicios y tipos de productos y comenzar a crear lo que conoceremos más adelante como “</w:t>
+      </w:r>
+      <w:proofErr w:type="spellStart"/>
+      <w:r>
+        <w:t>product</w:t>
+      </w:r>
+      <w:proofErr w:type="spellEnd"/>
+      <w:r>
+        <w:t xml:space="preserve"> </w:t>
+      </w:r>
+      <w:proofErr w:type="spellStart"/>
+      <w:r>
+        <w:t>lot</w:t>
+      </w:r>
+      <w:proofErr w:type="spellEnd"/>
+      <w:r>
+        <w:t xml:space="preserve">” que será un catálogo gráfico donde se mostrarán sus productos de acuerdo a categorías, promociones y otros. </w:t>
+      </w:r>
+    </w:p>
+    <w:p>
+      <w:r>
+        <w:lastRenderedPageBreak/>
+        <w:t>El cliente, a través de su aplicación web o móvil (a posteriori) podrá registrarse creando su perfil de usuario, donde, en base a su ubicación, podrá disponer de todos estos negocios, los que pueden ir desde la ferretería más cercana, farmacia local, agroservicios, abarroterías, fruterías, tiendas, entre otros. Estos negocios formarán el “</w:t>
+      </w:r>
+      <w:proofErr w:type="spellStart"/>
+      <w:r>
+        <w:t>Market</w:t>
+      </w:r>
+      <w:proofErr w:type="spellEnd"/>
+      <w:r>
+        <w:t xml:space="preserve"> </w:t>
+      </w:r>
+      <w:proofErr w:type="spellStart"/>
+      <w:r>
+        <w:t>lot</w:t>
+      </w:r>
+      <w:proofErr w:type="spellEnd"/>
+      <w:r>
+        <w:t>” (Espacio de tiendas) locales, donde podrá agregar productos a su carrito de compras el cual funcionará como una lista de encargos para el negocio, y este lo recibirá en su perfil con detalles sobre su recolección, y método de pago (a definir opciones).</w:t>
+      </w:r>
+    </w:p>
+    <w:p>
+      <w:r>
+        <w:t>La principal característica de este proyecto, es la conceptualización de una estructura adaptable a todo tipo de negocio local, autónoma con el usuario y que más importante, acerca a los usuarios de una comunidad, con sus negocios locales favoritos, esos que no cuentan con sitios web, que no cuentan con servicios a domicilio, no cuentan con pasarelas de pago con tarjeta, entre otros beneficios.</w:t>
+      </w:r>
+    </w:p>
+    <w:p>
+      <w:pPr>
+        <w:pStyle w:val="Ttulo2"/>
+        <w:numPr>
+          <w:ilvl w:val="1"/>
+          <w:numId w:val="1"/>
+        </w:numPr>
+      </w:pPr>
+      <w:bookmarkStart w:id="12" w:name="_Toc49465031"/>
+      <w:bookmarkStart w:id="13" w:name="_Toc49465090"/>
+      <w:r>
+        <w:t>Ruta técnica</w:t>
+      </w:r>
+      <w:bookmarkEnd w:id="12"/>
+      <w:bookmarkEnd w:id="13"/>
+    </w:p>
+    <w:p>
+      <w:r>
+        <w:t>La idea se basa en crear una plataforma web que diferencie la interfaz del usuario y del comerciante mediante su</w:t>
+      </w:r>
+      <w:r>
+        <w:t>s credenciales. El comerciante tendrá una interfaz vacía con módulos que a través de formularios solicitarán la información de sus productos. A medida que éste agregue todo su catálogo podrá clasificarlo en categorías de compras, crear promociones, entre otras características.</w:t>
+      </w:r>
+    </w:p>
+    <w:p>
+      <w:r>
+        <w:t>El usuario podrá acceder a la plataforma desde su navegador, con un perfil de usuario observará una interfaz donde a través de módulos verá las tiendas cercanas a él, y al ingresar a una, con la misma estructura, verá los productos, con un menú para las categorías, o tiendas similares donde realizar una rápida cotización de sus intereses.</w:t>
+      </w:r>
+    </w:p>
+    <w:p>
+      <w:r>
+        <w:t>El desarrollo pretende implementar una plataforma web responsiva, intuitiva y didáctica, para ampliar las posibilidades de uso en cualquier dispositivo, sin embargo, también se estima el desarrollo de una aplicación híbrida para dispositivos móviles que añadan funciones extras. Sin embargo, este último desarrollo se mantiene sujeto a alcances temporales del proyecto mismo en la duración del ciclo 02-2020.</w:t>
+      </w:r>
+    </w:p>
+    <w:p>
+      <w:pPr>
+        <w:spacing w:after="160" w:line="259" w:lineRule="auto"/>
+        <w:ind w:firstLine="0"/>
+        <w:rPr>
+          <w:rFonts w:eastAsiaTheme="majorEastAsia" w:cstheme="majorBidi"/>
+          <w:b/>
+          <w:sz w:val="26"/>
+          <w:szCs w:val="26"/>
+        </w:rPr>
+      </w:pPr>
+      <w:r>
+        <w:br w:type="page"/>
+      </w:r>
+    </w:p>
+    <w:p>
+      <w:pPr>
+        <w:pStyle w:val="Ttulo1"/>
+        <w:numPr>
+          <w:ilvl w:val="0"/>
+          <w:numId w:val="1"/>
+        </w:numPr>
+      </w:pPr>
+      <w:bookmarkStart w:id="14" w:name="_Toc49465032"/>
+      <w:bookmarkStart w:id="15" w:name="_Toc49465091"/>
+      <w:r>
+        <w:lastRenderedPageBreak/>
+        <w:t>Diseño UX/UI</w:t>
+      </w:r>
+      <w:bookmarkEnd w:id="14"/>
+      <w:bookmarkEnd w:id="15"/>
+    </w:p>
+    <w:p>
+      <w:pPr>
+        <w:spacing w:after="160" w:line="259" w:lineRule="auto"/>
+        <w:ind w:firstLine="0"/>
+      </w:pPr>
+      <w:r>
+        <w:br w:type="page"/>
+      </w:r>
+    </w:p>
+    <w:p>
+      <w:pPr>
+        <w:pStyle w:val="Ttulo1"/>
+        <w:numPr>
+          <w:ilvl w:val="0"/>
+          <w:numId w:val="1"/>
+        </w:numPr>
+      </w:pPr>
+      <w:bookmarkStart w:id="16" w:name="_Toc49465033"/>
+      <w:bookmarkStart w:id="17" w:name="_Toc49465092"/>
+      <w:r>
+        <w:lastRenderedPageBreak/>
+        <w:t>Herramientas</w:t>
+      </w:r>
+      <w:bookmarkEnd w:id="16"/>
+      <w:bookmarkEnd w:id="17"/>
+    </w:p>
+    <w:p>
+      <w:pPr>
+        <w:spacing w:after="160" w:line="259" w:lineRule="auto"/>
+        <w:ind w:firstLine="0"/>
+      </w:pPr>
+      <w:r>
+        <w:br w:type="page"/>
+      </w:r>
+    </w:p>
+    <w:p>
+      <w:pPr>
+        <w:pStyle w:val="Ttulo1"/>
+      </w:pPr>
+      <w:bookmarkStart w:id="18" w:name="_Toc49465034"/>
+      <w:bookmarkStart w:id="19" w:name="_Toc49465093"/>
+      <w:r>
+        <w:lastRenderedPageBreak/>
+        <w:t>Fuentes de consulta</w:t>
+      </w:r>
+      <w:bookmarkEnd w:id="18"/>
+      <w:bookmarkEnd w:id="19"/>
+    </w:p>
+    <w:p>
+      <w:pPr>
+        <w:spacing w:after="160" w:line="259" w:lineRule="auto"/>
+        <w:ind w:firstLine="0"/>
+        <w:sectPr>
+          <w:footerReference w:type="default" r:id="rId10"/>
+          <w:pgSz w:w="12240" w:h="15840"/>
+          <w:pgMar w:top="1417" w:right="1701" w:bottom="1417" w:left="1701" w:header="708" w:footer="708" w:gutter="0"/>
+          <w:pgNumType w:start="3"/>
+          <w:cols w:space="708"/>
+          <w:docGrid w:linePitch="360"/>
+        </w:sectPr>
+      </w:pPr>
+    </w:p>
+    <w:p>
+      <w:pPr>
+        <w:ind w:firstLine="0"/>
+      </w:pPr>
+    </w:p>
     <w:sectPr>
+      <w:footerReference w:type="default" r:id="rId11"/>
       <w:pgSz w:w="12240" w:h="15840"/>
       <w:pgMar w:top="1417" w:right="1701" w:bottom="1417" w:left="1701" w:header="708" w:footer="708" w:gutter="0"/>
       <w:cols w:space="708"/>
@@ -11,6 +1791,285 @@
     </w:sectPr>
   </w:body>
 </w:document>
+</file>
+
+<file path=word/endnotes.xml><?xml version="1.0" encoding="utf-8"?>
+<w:endnotes xmlns:wpc="http://schemas.microsoft.com/office/word/2010/wordprocessingCanvas" xmlns:cx="http://schemas.microsoft.com/office/drawing/2014/chartex" xmlns:cx1="http://schemas.microsoft.com/office/drawing/2015/9/8/chartex" xmlns:cx2="http://schemas.microsoft.com/office/drawing/2015/10/21/chartex" xmlns:cx3="http://schemas.microsoft.com/office/drawing/2016/5/9/chartex" xmlns:cx4="http://schemas.microsoft.com/office/drawing/2016/5/10/chartex" xmlns:cx5="http://schemas.microsoft.com/office/drawing/2016/5/11/chartex" xmlns:cx6="http://schemas.microsoft.com/office/drawing/2016/5/12/chartex" xmlns:cx7="http://schemas.microsoft.com/office/drawing/2016/5/13/chartex" xmlns:cx8="http://schemas.microsoft.com/office/drawing/2016/5/14/chartex" xmlns:mc="http://schemas.openxmlformats.org/markup-compatibility/2006" xmlns:aink="http://schemas.microsoft.com/office/drawing/2016/ink" xmlns:am3d="http://schemas.microsoft.com/office/drawing/2017/model3d" xmlns:o="urn:schemas-microsoft-com:office:office" xmlns:r="http://schemas.openxmlformats.org/officeDocument/2006/relationships" xmlns:m="http://schemas.openxmlformats.org/officeDocument/2006/math" xmlns:v="urn:schemas-microsoft-com:vml" xmlns:wp14="http://schemas.microsoft.com/office/word/2010/wordprocessingDrawing" xmlns:wp="http://schemas.openxmlformats.org/drawingml/2006/wordprocessingDrawing" xmlns:w10="urn:schemas-microsoft-com:office:word" xmlns:w="http://schemas.openxmlformats.org/wordprocessingml/2006/main" xmlns:w14="http://schemas.microsoft.com/office/word/2010/wordml" xmlns:w15="http://schemas.microsoft.com/office/word/2012/wordml" xmlns:w16cex="http://schemas.microsoft.com/office/word/2018/wordml/cex" xmlns:w16cid="http://schemas.microsoft.com/office/word/2016/wordml/cid" xmlns:w16="http://schemas.microsoft.com/office/word/2018/wordml" xmlns:w16se="http://schemas.microsoft.com/office/word/2015/wordml/symex" xmlns:wpg="http://schemas.microsoft.com/office/word/2010/wordprocessingGroup" xmlns:wpi="http://schemas.microsoft.com/office/word/2010/wordprocessingInk" xmlns:wne="http://schemas.microsoft.com/office/word/2006/wordml" xmlns:wps="http://schemas.microsoft.com/office/word/2010/wordprocessingShape" mc:Ignorable="w14 w15 w16se w16cid w16 w16cex wp14">
+  <w:endnote w:type="separator" w:id="-1">
+    <w:p>
+      <w:pPr>
+        <w:spacing w:line="240" w:lineRule="auto"/>
+      </w:pPr>
+      <w:r>
+        <w:separator/>
+      </w:r>
+    </w:p>
+  </w:endnote>
+  <w:endnote w:type="continuationSeparator" w:id="0">
+    <w:p>
+      <w:pPr>
+        <w:spacing w:line="240" w:lineRule="auto"/>
+      </w:pPr>
+      <w:r>
+        <w:continuationSeparator/>
+      </w:r>
+    </w:p>
+  </w:endnote>
+</w:endnotes>
+</file>
+
+<file path=word/footer1.xml><?xml version="1.0" encoding="utf-8"?>
+<w:ftr xmlns:wpc="http://schemas.microsoft.com/office/word/2010/wordprocessingCanvas" xmlns:cx="http://schemas.microsoft.com/office/drawing/2014/chartex" xmlns:cx1="http://schemas.microsoft.com/office/drawing/2015/9/8/chartex" xmlns:cx2="http://schemas.microsoft.com/office/drawing/2015/10/21/chartex" xmlns:cx3="http://schemas.microsoft.com/office/drawing/2016/5/9/chartex" xmlns:cx4="http://schemas.microsoft.com/office/drawing/2016/5/10/chartex" xmlns:cx5="http://schemas.microsoft.com/office/drawing/2016/5/11/chartex" xmlns:cx6="http://schemas.microsoft.com/office/drawing/2016/5/12/chartex" xmlns:cx7="http://schemas.microsoft.com/office/drawing/2016/5/13/chartex" xmlns:cx8="http://schemas.microsoft.com/office/drawing/2016/5/14/chartex" xmlns:mc="http://schemas.openxmlformats.org/markup-compatibility/2006" xmlns:aink="http://schemas.microsoft.com/office/drawing/2016/ink" xmlns:am3d="http://schemas.microsoft.com/office/drawing/2017/model3d" xmlns:o="urn:schemas-microsoft-com:office:office" xmlns:r="http://schemas.openxmlformats.org/officeDocument/2006/relationships" xmlns:m="http://schemas.openxmlformats.org/officeDocument/2006/math" xmlns:v="urn:schemas-microsoft-com:vml" xmlns:wp14="http://schemas.microsoft.com/office/word/2010/wordprocessingDrawing" xmlns:wp="http://schemas.openxmlformats.org/drawingml/2006/wordprocessingDrawing" xmlns:w10="urn:schemas-microsoft-com:office:word" xmlns:w="http://schemas.openxmlformats.org/wordprocessingml/2006/main" xmlns:w14="http://schemas.microsoft.com/office/word/2010/wordml" xmlns:w15="http://schemas.microsoft.com/office/word/2012/wordml" xmlns:w16cex="http://schemas.microsoft.com/office/word/2018/wordml/cex" xmlns:w16cid="http://schemas.microsoft.com/office/word/2016/wordml/cid" xmlns:w16="http://schemas.microsoft.com/office/word/2018/wordml" xmlns:w16se="http://schemas.microsoft.com/office/word/2015/wordml/symex" xmlns:wpg="http://schemas.microsoft.com/office/word/2010/wordprocessingGroup" xmlns:wpi="http://schemas.microsoft.com/office/word/2010/wordprocessingInk" xmlns:wne="http://schemas.microsoft.com/office/word/2006/wordml" xmlns:wps="http://schemas.microsoft.com/office/word/2010/wordprocessingShape" mc:Ignorable="w14 w15 w16se w16cid w16 w16cex wp14">
+  <w:sdt>
+    <w:sdtPr>
+      <w:id w:val="1255171170"/>
+      <w:docPartObj>
+        <w:docPartGallery w:val="Page Numbers (Bottom of Page)"/>
+        <w:docPartUnique/>
+      </w:docPartObj>
+    </w:sdtPr>
+    <w:sdtContent>
+      <w:p>
+        <w:pPr>
+          <w:pStyle w:val="Piedepgina"/>
+          <w:jc w:val="right"/>
+        </w:pPr>
+        <w:r>
+          <w:fldChar w:fldCharType="begin"/>
+        </w:r>
+        <w:r>
+          <w:instrText>PAGE   \* MERGEFORMAT</w:instrText>
+        </w:r>
+        <w:r>
+          <w:fldChar w:fldCharType="separate"/>
+        </w:r>
+        <w:r>
+          <w:rPr>
+            <w:lang w:val="es-ES"/>
+          </w:rPr>
+          <w:t>2</w:t>
+        </w:r>
+        <w:r>
+          <w:fldChar w:fldCharType="end"/>
+        </w:r>
+      </w:p>
+    </w:sdtContent>
+  </w:sdt>
+  <w:p>
+    <w:pPr>
+      <w:pStyle w:val="Piedepgina"/>
+    </w:pPr>
+  </w:p>
+</w:ftr>
+</file>
+
+<file path=word/footer2.xml><?xml version="1.0" encoding="utf-8"?>
+<w:ftr xmlns:wpc="http://schemas.microsoft.com/office/word/2010/wordprocessingCanvas" xmlns:cx="http://schemas.microsoft.com/office/drawing/2014/chartex" xmlns:cx1="http://schemas.microsoft.com/office/drawing/2015/9/8/chartex" xmlns:cx2="http://schemas.microsoft.com/office/drawing/2015/10/21/chartex" xmlns:cx3="http://schemas.microsoft.com/office/drawing/2016/5/9/chartex" xmlns:cx4="http://schemas.microsoft.com/office/drawing/2016/5/10/chartex" xmlns:cx5="http://schemas.microsoft.com/office/drawing/2016/5/11/chartex" xmlns:cx6="http://schemas.microsoft.com/office/drawing/2016/5/12/chartex" xmlns:cx7="http://schemas.microsoft.com/office/drawing/2016/5/13/chartex" xmlns:cx8="http://schemas.microsoft.com/office/drawing/2016/5/14/chartex" xmlns:mc="http://schemas.openxmlformats.org/markup-compatibility/2006" xmlns:aink="http://schemas.microsoft.com/office/drawing/2016/ink" xmlns:am3d="http://schemas.microsoft.com/office/drawing/2017/model3d" xmlns:o="urn:schemas-microsoft-com:office:office" xmlns:r="http://schemas.openxmlformats.org/officeDocument/2006/relationships" xmlns:m="http://schemas.openxmlformats.org/officeDocument/2006/math" xmlns:v="urn:schemas-microsoft-com:vml" xmlns:wp14="http://schemas.microsoft.com/office/word/2010/wordprocessingDrawing" xmlns:wp="http://schemas.openxmlformats.org/drawingml/2006/wordprocessingDrawing" xmlns:w10="urn:schemas-microsoft-com:office:word" xmlns:w="http://schemas.openxmlformats.org/wordprocessingml/2006/main" xmlns:w14="http://schemas.microsoft.com/office/word/2010/wordml" xmlns:w15="http://schemas.microsoft.com/office/word/2012/wordml" xmlns:w16cex="http://schemas.microsoft.com/office/word/2018/wordml/cex" xmlns:w16cid="http://schemas.microsoft.com/office/word/2016/wordml/cid" xmlns:w16="http://schemas.microsoft.com/office/word/2018/wordml" xmlns:w16se="http://schemas.microsoft.com/office/word/2015/wordml/symex" xmlns:wpg="http://schemas.microsoft.com/office/word/2010/wordprocessingGroup" xmlns:wpi="http://schemas.microsoft.com/office/word/2010/wordprocessingInk" xmlns:wne="http://schemas.microsoft.com/office/word/2006/wordml" xmlns:wps="http://schemas.microsoft.com/office/word/2010/wordprocessingShape" mc:Ignorable="w14 w15 w16se w16cid w16 w16cex wp14">
+  <w:sdt>
+    <w:sdtPr>
+      <w:id w:val="96067339"/>
+      <w:docPartObj>
+        <w:docPartGallery w:val="Page Numbers (Bottom of Page)"/>
+        <w:docPartUnique/>
+      </w:docPartObj>
+    </w:sdtPr>
+    <w:sdtContent>
+      <w:p>
+        <w:pPr>
+          <w:pStyle w:val="Piedepgina"/>
+          <w:jc w:val="right"/>
+        </w:pPr>
+        <w:r>
+          <w:fldChar w:fldCharType="begin"/>
+        </w:r>
+        <w:r>
+          <w:instrText>PAGE   \* MERGEFORMAT</w:instrText>
+        </w:r>
+        <w:r>
+          <w:fldChar w:fldCharType="separate"/>
+        </w:r>
+        <w:r>
+          <w:rPr>
+            <w:lang w:val="es-ES"/>
+          </w:rPr>
+          <w:t>2</w:t>
+        </w:r>
+        <w:r>
+          <w:fldChar w:fldCharType="end"/>
+        </w:r>
+      </w:p>
+    </w:sdtContent>
+  </w:sdt>
+  <w:p>
+    <w:pPr>
+      <w:pStyle w:val="Piedepgina"/>
+    </w:pPr>
+  </w:p>
+</w:ftr>
+</file>
+
+<file path=word/footer3.xml><?xml version="1.0" encoding="utf-8"?>
+<w:ftr xmlns:wpc="http://schemas.microsoft.com/office/word/2010/wordprocessingCanvas" xmlns:cx="http://schemas.microsoft.com/office/drawing/2014/chartex" xmlns:cx1="http://schemas.microsoft.com/office/drawing/2015/9/8/chartex" xmlns:cx2="http://schemas.microsoft.com/office/drawing/2015/10/21/chartex" xmlns:cx3="http://schemas.microsoft.com/office/drawing/2016/5/9/chartex" xmlns:cx4="http://schemas.microsoft.com/office/drawing/2016/5/10/chartex" xmlns:cx5="http://schemas.microsoft.com/office/drawing/2016/5/11/chartex" xmlns:cx6="http://schemas.microsoft.com/office/drawing/2016/5/12/chartex" xmlns:cx7="http://schemas.microsoft.com/office/drawing/2016/5/13/chartex" xmlns:cx8="http://schemas.microsoft.com/office/drawing/2016/5/14/chartex" xmlns:mc="http://schemas.openxmlformats.org/markup-compatibility/2006" xmlns:aink="http://schemas.microsoft.com/office/drawing/2016/ink" xmlns:am3d="http://schemas.microsoft.com/office/drawing/2017/model3d" xmlns:o="urn:schemas-microsoft-com:office:office" xmlns:r="http://schemas.openxmlformats.org/officeDocument/2006/relationships" xmlns:m="http://schemas.openxmlformats.org/officeDocument/2006/math" xmlns:v="urn:schemas-microsoft-com:vml" xmlns:wp14="http://schemas.microsoft.com/office/word/2010/wordprocessingDrawing" xmlns:wp="http://schemas.openxmlformats.org/drawingml/2006/wordprocessingDrawing" xmlns:w10="urn:schemas-microsoft-com:office:word" xmlns:w="http://schemas.openxmlformats.org/wordprocessingml/2006/main" xmlns:w14="http://schemas.microsoft.com/office/word/2010/wordml" xmlns:w15="http://schemas.microsoft.com/office/word/2012/wordml" xmlns:w16cex="http://schemas.microsoft.com/office/word/2018/wordml/cex" xmlns:w16cid="http://schemas.microsoft.com/office/word/2016/wordml/cid" xmlns:w16="http://schemas.microsoft.com/office/word/2018/wordml" xmlns:w16se="http://schemas.microsoft.com/office/word/2015/wordml/symex" xmlns:wpg="http://schemas.microsoft.com/office/word/2010/wordprocessingGroup" xmlns:wpi="http://schemas.microsoft.com/office/word/2010/wordprocessingInk" xmlns:wne="http://schemas.microsoft.com/office/word/2006/wordml" xmlns:wps="http://schemas.microsoft.com/office/word/2010/wordprocessingShape" mc:Ignorable="w14 w15 w16se w16cid w16 w16cex wp14">
+  <w:p>
+    <w:pPr>
+      <w:pStyle w:val="Piedepgina"/>
+    </w:pPr>
+  </w:p>
+</w:ftr>
+</file>
+
+<file path=word/footnotes.xml><?xml version="1.0" encoding="utf-8"?>
+<w:footnotes xmlns:wpc="http://schemas.microsoft.com/office/word/2010/wordprocessingCanvas" xmlns:cx="http://schemas.microsoft.com/office/drawing/2014/chartex" xmlns:cx1="http://schemas.microsoft.com/office/drawing/2015/9/8/chartex" xmlns:cx2="http://schemas.microsoft.com/office/drawing/2015/10/21/chartex" xmlns:cx3="http://schemas.microsoft.com/office/drawing/2016/5/9/chartex" xmlns:cx4="http://schemas.microsoft.com/office/drawing/2016/5/10/chartex" xmlns:cx5="http://schemas.microsoft.com/office/drawing/2016/5/11/chartex" xmlns:cx6="http://schemas.microsoft.com/office/drawing/2016/5/12/chartex" xmlns:cx7="http://schemas.microsoft.com/office/drawing/2016/5/13/chartex" xmlns:cx8="http://schemas.microsoft.com/office/drawing/2016/5/14/chartex" xmlns:mc="http://schemas.openxmlformats.org/markup-compatibility/2006" xmlns:aink="http://schemas.microsoft.com/office/drawing/2016/ink" xmlns:am3d="http://schemas.microsoft.com/office/drawing/2017/model3d" xmlns:o="urn:schemas-microsoft-com:office:office" xmlns:r="http://schemas.openxmlformats.org/officeDocument/2006/relationships" xmlns:m="http://schemas.openxmlformats.org/officeDocument/2006/math" xmlns:v="urn:schemas-microsoft-com:vml" xmlns:wp14="http://schemas.microsoft.com/office/word/2010/wordprocessingDrawing" xmlns:wp="http://schemas.openxmlformats.org/drawingml/2006/wordprocessingDrawing" xmlns:w10="urn:schemas-microsoft-com:office:word" xmlns:w="http://schemas.openxmlformats.org/wordprocessingml/2006/main" xmlns:w14="http://schemas.microsoft.com/office/word/2010/wordml" xmlns:w15="http://schemas.microsoft.com/office/word/2012/wordml" xmlns:w16cex="http://schemas.microsoft.com/office/word/2018/wordml/cex" xmlns:w16cid="http://schemas.microsoft.com/office/word/2016/wordml/cid" xmlns:w16="http://schemas.microsoft.com/office/word/2018/wordml" xmlns:w16se="http://schemas.microsoft.com/office/word/2015/wordml/symex" xmlns:wpg="http://schemas.microsoft.com/office/word/2010/wordprocessingGroup" xmlns:wpi="http://schemas.microsoft.com/office/word/2010/wordprocessingInk" xmlns:wne="http://schemas.microsoft.com/office/word/2006/wordml" xmlns:wps="http://schemas.microsoft.com/office/word/2010/wordprocessingShape" mc:Ignorable="w14 w15 w16se w16cid w16 w16cex wp14">
+  <w:footnote w:type="separator" w:id="-1">
+    <w:p>
+      <w:pPr>
+        <w:spacing w:line="240" w:lineRule="auto"/>
+      </w:pPr>
+      <w:r>
+        <w:separator/>
+      </w:r>
+    </w:p>
+  </w:footnote>
+  <w:footnote w:type="continuationSeparator" w:id="0">
+    <w:p>
+      <w:pPr>
+        <w:spacing w:line="240" w:lineRule="auto"/>
+      </w:pPr>
+      <w:r>
+        <w:continuationSeparator/>
+      </w:r>
+    </w:p>
+  </w:footnote>
+</w:footnotes>
+</file>
+
+<file path=word/numbering.xml><?xml version="1.0" encoding="utf-8"?>
+<w:numbering xmlns:wpc="http://schemas.microsoft.com/office/word/2010/wordprocessingCanvas" xmlns:cx="http://schemas.microsoft.com/office/drawing/2014/chartex" xmlns:cx1="http://schemas.microsoft.com/office/drawing/2015/9/8/chartex" xmlns:cx2="http://schemas.microsoft.com/office/drawing/2015/10/21/chartex" xmlns:cx3="http://schemas.microsoft.com/office/drawing/2016/5/9/chartex" xmlns:cx4="http://schemas.microsoft.com/office/drawing/2016/5/10/chartex" xmlns:cx5="http://schemas.microsoft.com/office/drawing/2016/5/11/chartex" xmlns:cx6="http://schemas.microsoft.com/office/drawing/2016/5/12/chartex" xmlns:cx7="http://schemas.microsoft.com/office/drawing/2016/5/13/chartex" xmlns:cx8="http://schemas.microsoft.com/office/drawing/2016/5/14/chartex" xmlns:mc="http://schemas.openxmlformats.org/markup-compatibility/2006" xmlns:aink="http://schemas.microsoft.com/office/drawing/2016/ink" xmlns:am3d="http://schemas.microsoft.com/office/drawing/2017/model3d" xmlns:o="urn:schemas-microsoft-com:office:office" xmlns:r="http://schemas.openxmlformats.org/officeDocument/2006/relationships" xmlns:m="http://schemas.openxmlformats.org/officeDocument/2006/math" xmlns:v="urn:schemas-microsoft-com:vml" xmlns:wp14="http://schemas.microsoft.com/office/word/2010/wordprocessingDrawing" xmlns:wp="http://schemas.openxmlformats.org/drawingml/2006/wordprocessingDrawing" xmlns:w10="urn:schemas-microsoft-com:office:word" xmlns:w="http://schemas.openxmlformats.org/wordprocessingml/2006/main" xmlns:w14="http://schemas.microsoft.com/office/word/2010/wordml" xmlns:w15="http://schemas.microsoft.com/office/word/2012/wordml" xmlns:w16cex="http://schemas.microsoft.com/office/word/2018/wordml/cex" xmlns:w16cid="http://schemas.microsoft.com/office/word/2016/wordml/cid" xmlns:w16="http://schemas.microsoft.com/office/word/2018/wordml" xmlns:w16se="http://schemas.microsoft.com/office/word/2015/wordml/symex" xmlns:wpg="http://schemas.microsoft.com/office/word/2010/wordprocessingGroup" xmlns:wpi="http://schemas.microsoft.com/office/word/2010/wordprocessingInk" xmlns:wne="http://schemas.microsoft.com/office/word/2006/wordml" xmlns:wps="http://schemas.microsoft.com/office/word/2010/wordprocessingShape" mc:Ignorable="w14 w15 w16se w16cid w16 w16cex wp14">
+  <w:abstractNum w:abstractNumId="0" w15:restartNumberingAfterBreak="0">
+    <w:nsid w:val="51EF087E"/>
+    <w:multiLevelType w:val="multilevel"/>
+    <w:tmpl w:val="1932131C"/>
+    <w:lvl w:ilvl="0">
+      <w:start w:val="1"/>
+      <w:numFmt w:val="decimal"/>
+      <w:lvlText w:val="%1."/>
+      <w:lvlJc w:val="left"/>
+      <w:pPr>
+        <w:ind w:left="1080" w:hanging="360"/>
+      </w:pPr>
+      <w:rPr>
+        <w:rFonts w:hint="default"/>
+      </w:rPr>
+    </w:lvl>
+    <w:lvl w:ilvl="1">
+      <w:start w:val="1"/>
+      <w:numFmt w:val="decimal"/>
+      <w:isLgl/>
+      <w:lvlText w:val="%1.%2."/>
+      <w:lvlJc w:val="left"/>
+      <w:pPr>
+        <w:ind w:left="1440" w:hanging="720"/>
+      </w:pPr>
+      <w:rPr>
+        <w:rFonts w:hint="default"/>
+      </w:rPr>
+    </w:lvl>
+    <w:lvl w:ilvl="2">
+      <w:start w:val="1"/>
+      <w:numFmt w:val="decimal"/>
+      <w:isLgl/>
+      <w:lvlText w:val="%1.%2.%3."/>
+      <w:lvlJc w:val="left"/>
+      <w:pPr>
+        <w:ind w:left="1440" w:hanging="720"/>
+      </w:pPr>
+      <w:rPr>
+        <w:rFonts w:hint="default"/>
+      </w:rPr>
+    </w:lvl>
+    <w:lvl w:ilvl="3">
+      <w:start w:val="1"/>
+      <w:numFmt w:val="decimal"/>
+      <w:isLgl/>
+      <w:lvlText w:val="%1.%2.%3.%4."/>
+      <w:lvlJc w:val="left"/>
+      <w:pPr>
+        <w:ind w:left="1800" w:hanging="1080"/>
+      </w:pPr>
+      <w:rPr>
+        <w:rFonts w:hint="default"/>
+      </w:rPr>
+    </w:lvl>
+    <w:lvl w:ilvl="4">
+      <w:start w:val="1"/>
+      <w:numFmt w:val="decimal"/>
+      <w:isLgl/>
+      <w:lvlText w:val="%1.%2.%3.%4.%5."/>
+      <w:lvlJc w:val="left"/>
+      <w:pPr>
+        <w:ind w:left="1800" w:hanging="1080"/>
+      </w:pPr>
+      <w:rPr>
+        <w:rFonts w:hint="default"/>
+      </w:rPr>
+    </w:lvl>
+    <w:lvl w:ilvl="5">
+      <w:start w:val="1"/>
+      <w:numFmt w:val="decimal"/>
+      <w:isLgl/>
+      <w:lvlText w:val="%1.%2.%3.%4.%5.%6."/>
+      <w:lvlJc w:val="left"/>
+      <w:pPr>
+        <w:ind w:left="2160" w:hanging="1440"/>
+      </w:pPr>
+      <w:rPr>
+        <w:rFonts w:hint="default"/>
+      </w:rPr>
+    </w:lvl>
+    <w:lvl w:ilvl="6">
+      <w:start w:val="1"/>
+      <w:numFmt w:val="decimal"/>
+      <w:isLgl/>
+      <w:lvlText w:val="%1.%2.%3.%4.%5.%6.%7."/>
+      <w:lvlJc w:val="left"/>
+      <w:pPr>
+        <w:ind w:left="2160" w:hanging="1440"/>
+      </w:pPr>
+      <w:rPr>
+        <w:rFonts w:hint="default"/>
+      </w:rPr>
+    </w:lvl>
+    <w:lvl w:ilvl="7">
+      <w:start w:val="1"/>
+      <w:numFmt w:val="decimal"/>
+      <w:isLgl/>
+      <w:lvlText w:val="%1.%2.%3.%4.%5.%6.%7.%8."/>
+      <w:lvlJc w:val="left"/>
+      <w:pPr>
+        <w:ind w:left="2520" w:hanging="1800"/>
+      </w:pPr>
+      <w:rPr>
+        <w:rFonts w:hint="default"/>
+      </w:rPr>
+    </w:lvl>
+    <w:lvl w:ilvl="8">
+      <w:start w:val="1"/>
+      <w:numFmt w:val="decimal"/>
+      <w:isLgl/>
+      <w:lvlText w:val="%1.%2.%3.%4.%5.%6.%7.%8.%9."/>
+      <w:lvlJc w:val="left"/>
+      <w:pPr>
+        <w:ind w:left="2520" w:hanging="1800"/>
+      </w:pPr>
+      <w:rPr>
+        <w:rFonts w:hint="default"/>
+      </w:rPr>
+    </w:lvl>
+  </w:abstractNum>
+  <w:num w:numId="1">
+    <w:abstractNumId w:val="0"/>
+  </w:num>
+</w:numbering>
 </file>
 
 <file path=word/styles.xml><?xml version="1.0" encoding="utf-8"?>
@@ -411,6 +2470,60 @@
   <w:style w:type="paragraph" w:default="1" w:styleId="Normal">
     <w:name w:val="Normal"/>
     <w:qFormat/>
+    <w:rsid w:val="00C65E77"/>
+    <w:pPr>
+      <w:spacing w:after="0" w:line="360" w:lineRule="auto"/>
+      <w:ind w:firstLine="720"/>
+      <w:jc w:val="both"/>
+    </w:pPr>
+    <w:rPr>
+      <w:rFonts w:ascii="Times New Roman" w:eastAsia="Times New Roman" w:hAnsi="Times New Roman" w:cs="Times New Roman"/>
+      <w:sz w:val="24"/>
+      <w:szCs w:val="24"/>
+    </w:rPr>
+  </w:style>
+  <w:style w:type="paragraph" w:styleId="Ttulo1">
+    <w:name w:val="heading 1"/>
+    <w:basedOn w:val="Normal"/>
+    <w:next w:val="Normal"/>
+    <w:link w:val="Ttulo1Car"/>
+    <w:uiPriority w:val="9"/>
+    <w:qFormat/>
+    <w:rsid w:val="008364FD"/>
+    <w:pPr>
+      <w:keepNext/>
+      <w:keepLines/>
+      <w:spacing w:before="240"/>
+      <w:outlineLvl w:val="0"/>
+    </w:pPr>
+    <w:rPr>
+      <w:rFonts w:eastAsiaTheme="majorEastAsia" w:cstheme="majorBidi"/>
+      <w:b/>
+      <w:sz w:val="32"/>
+      <w:szCs w:val="32"/>
+    </w:rPr>
+  </w:style>
+  <w:style w:type="paragraph" w:styleId="Ttulo2">
+    <w:name w:val="heading 2"/>
+    <w:basedOn w:val="Normal"/>
+    <w:next w:val="Normal"/>
+    <w:link w:val="Ttulo2Car"/>
+    <w:uiPriority w:val="9"/>
+    <w:unhideWhenUsed/>
+    <w:qFormat/>
+    <w:rsid w:val="008364FD"/>
+    <w:pPr>
+      <w:keepNext/>
+      <w:keepLines/>
+      <w:spacing w:before="40"/>
+      <w:outlineLvl w:val="1"/>
+    </w:pPr>
+    <w:rPr>
+      <w:rFonts w:eastAsiaTheme="majorEastAsia" w:cstheme="majorBidi"/>
+      <w:b/>
+      <w:sz w:val="26"/>
+      <w:szCs w:val="26"/>
+    </w:rPr>
   </w:style>
   <w:style w:type="character" w:default="1" w:styleId="Fuentedeprrafopredeter">
     <w:name w:val="Default Paragraph Font"/>
@@ -438,6 +2551,144 @@
     <w:uiPriority w:val="99"/>
     <w:semiHidden/>
     <w:unhideWhenUsed/>
+  </w:style>
+  <w:style w:type="paragraph" w:styleId="Encabezado">
+    <w:name w:val="header"/>
+    <w:basedOn w:val="Normal"/>
+    <w:link w:val="EncabezadoCar"/>
+    <w:uiPriority w:val="99"/>
+    <w:unhideWhenUsed/>
+    <w:rsid w:val="00DE2B10"/>
+    <w:pPr>
+      <w:tabs>
+        <w:tab w:val="center" w:pos="4419"/>
+        <w:tab w:val="right" w:pos="8838"/>
+      </w:tabs>
+      <w:spacing w:line="240" w:lineRule="auto"/>
+    </w:pPr>
+  </w:style>
+  <w:style w:type="character" w:customStyle="1" w:styleId="EncabezadoCar">
+    <w:name w:val="Encabezado Car"/>
+    <w:basedOn w:val="Fuentedeprrafopredeter"/>
+    <w:link w:val="Encabezado"/>
+    <w:uiPriority w:val="99"/>
+    <w:rsid w:val="00DE2B10"/>
+  </w:style>
+  <w:style w:type="paragraph" w:styleId="Piedepgina">
+    <w:name w:val="footer"/>
+    <w:basedOn w:val="Normal"/>
+    <w:link w:val="PiedepginaCar"/>
+    <w:uiPriority w:val="99"/>
+    <w:unhideWhenUsed/>
+    <w:rsid w:val="00DE2B10"/>
+    <w:pPr>
+      <w:tabs>
+        <w:tab w:val="center" w:pos="4419"/>
+        <w:tab w:val="right" w:pos="8838"/>
+      </w:tabs>
+      <w:spacing w:line="240" w:lineRule="auto"/>
+    </w:pPr>
+  </w:style>
+  <w:style w:type="character" w:customStyle="1" w:styleId="PiedepginaCar">
+    <w:name w:val="Pie de página Car"/>
+    <w:basedOn w:val="Fuentedeprrafopredeter"/>
+    <w:link w:val="Piedepgina"/>
+    <w:uiPriority w:val="99"/>
+    <w:rsid w:val="00DE2B10"/>
+  </w:style>
+  <w:style w:type="character" w:customStyle="1" w:styleId="Ttulo1Car">
+    <w:name w:val="Título 1 Car"/>
+    <w:basedOn w:val="Fuentedeprrafopredeter"/>
+    <w:link w:val="Ttulo1"/>
+    <w:uiPriority w:val="9"/>
+    <w:rsid w:val="008364FD"/>
+    <w:rPr>
+      <w:rFonts w:ascii="Times New Roman" w:eastAsiaTheme="majorEastAsia" w:hAnsi="Times New Roman" w:cstheme="majorBidi"/>
+      <w:b/>
+      <w:sz w:val="32"/>
+      <w:szCs w:val="32"/>
+    </w:rPr>
+  </w:style>
+  <w:style w:type="character" w:customStyle="1" w:styleId="Ttulo2Car">
+    <w:name w:val="Título 2 Car"/>
+    <w:basedOn w:val="Fuentedeprrafopredeter"/>
+    <w:link w:val="Ttulo2"/>
+    <w:uiPriority w:val="9"/>
+    <w:rsid w:val="008364FD"/>
+    <w:rPr>
+      <w:rFonts w:ascii="Times New Roman" w:eastAsiaTheme="majorEastAsia" w:hAnsi="Times New Roman" w:cstheme="majorBidi"/>
+      <w:b/>
+      <w:sz w:val="26"/>
+      <w:szCs w:val="26"/>
+    </w:rPr>
+  </w:style>
+  <w:style w:type="paragraph" w:styleId="Prrafodelista">
+    <w:name w:val="List Paragraph"/>
+    <w:basedOn w:val="Normal"/>
+    <w:uiPriority w:val="34"/>
+    <w:qFormat/>
+    <w:rsid w:val="00366570"/>
+    <w:pPr>
+      <w:ind w:left="720"/>
+      <w:contextualSpacing/>
+    </w:pPr>
+  </w:style>
+  <w:style w:type="paragraph" w:styleId="TDC2">
+    <w:name w:val="toc 2"/>
+    <w:basedOn w:val="Normal"/>
+    <w:next w:val="Normal"/>
+    <w:autoRedefine/>
+    <w:uiPriority w:val="39"/>
+    <w:unhideWhenUsed/>
+    <w:rsid w:val="001044C4"/>
+    <w:pPr>
+      <w:spacing w:after="100"/>
+      <w:ind w:left="240"/>
+    </w:pPr>
+  </w:style>
+  <w:style w:type="paragraph" w:styleId="TDC1">
+    <w:name w:val="toc 1"/>
+    <w:basedOn w:val="Normal"/>
+    <w:next w:val="Normal"/>
+    <w:autoRedefine/>
+    <w:uiPriority w:val="39"/>
+    <w:unhideWhenUsed/>
+    <w:rsid w:val="001044C4"/>
+    <w:pPr>
+      <w:spacing w:after="100"/>
+    </w:pPr>
+  </w:style>
+  <w:style w:type="character" w:styleId="Hipervnculo">
+    <w:name w:val="Hyperlink"/>
+    <w:basedOn w:val="Fuentedeprrafopredeter"/>
+    <w:uiPriority w:val="99"/>
+    <w:unhideWhenUsed/>
+    <w:rsid w:val="001044C4"/>
+    <w:rPr>
+      <w:color w:val="0563C1" w:themeColor="hyperlink"/>
+      <w:u w:val="single"/>
+    </w:rPr>
+  </w:style>
+  <w:style w:type="paragraph" w:styleId="TtuloTDC">
+    <w:name w:val="TOC Heading"/>
+    <w:basedOn w:val="Ttulo1"/>
+    <w:next w:val="Normal"/>
+    <w:uiPriority w:val="39"/>
+    <w:unhideWhenUsed/>
+    <w:qFormat/>
+    <w:rsid w:val="001044C4"/>
+    <w:pPr>
+      <w:spacing w:line="259" w:lineRule="auto"/>
+      <w:ind w:firstLine="0"/>
+      <w:jc w:val="left"/>
+      <w:outlineLvl w:val="9"/>
+    </w:pPr>
+    <w:rPr>
+      <w:rFonts w:asciiTheme="majorHAnsi" w:hAnsiTheme="majorHAnsi"/>
+      <w:b w:val="0"/>
+      <w:color w:val="2F5496" w:themeColor="accent1" w:themeShade="BF"/>
+      <w:lang w:eastAsia="es-SV"/>
+    </w:rPr>
   </w:style>
 </w:styles>
 </file>
@@ -735,4 +2986,16 @@
     </a:ext>
   </a:extLst>
 </a:theme>
+</file>
+
+<file path=customXml/item1.xml><?xml version="1.0" encoding="utf-8"?>
+<b:Sources xmlns:b="http://schemas.openxmlformats.org/officeDocument/2006/bibliography" xmlns="http://schemas.openxmlformats.org/officeDocument/2006/bibliography" SelectedStyle="\APASixthEditionOfficeOnline.xsl" StyleName="APA" Version="6"/>
+</file>
+
+<file path=customXml/itemProps1.xml><?xml version="1.0" encoding="utf-8"?>
+<ds:datastoreItem xmlns:ds="http://schemas.openxmlformats.org/officeDocument/2006/customXml" ds:itemID="{5A991A4A-B84F-4C20-B2C4-577E20B7ECEF}">
+  <ds:schemaRefs>
+    <ds:schemaRef ds:uri="http://schemas.openxmlformats.org/officeDocument/2006/bibliography"/>
+  </ds:schemaRefs>
+</ds:datastoreItem>
 </file>
</xml_diff>

<commit_message>
Introduccion Agregada al documento
</commit_message>
<xml_diff>
--- a/Documentación.docx
+++ b/Documentación.docx
@@ -1,6 +1,6 @@
 
 <file path=word/document.xml><?xml version="1.0" encoding="utf-8"?>
-<w:document xmlns:wpc="http://schemas.microsoft.com/office/word/2010/wordprocessingCanvas" xmlns:cx="http://schemas.microsoft.com/office/drawing/2014/chartex" xmlns:cx1="http://schemas.microsoft.com/office/drawing/2015/9/8/chartex" xmlns:cx2="http://schemas.microsoft.com/office/drawing/2015/10/21/chartex" xmlns:cx3="http://schemas.microsoft.com/office/drawing/2016/5/9/chartex" xmlns:cx4="http://schemas.microsoft.com/office/drawing/2016/5/10/chartex" xmlns:cx5="http://schemas.microsoft.com/office/drawing/2016/5/11/chartex" xmlns:cx6="http://schemas.microsoft.com/office/drawing/2016/5/12/chartex" xmlns:cx7="http://schemas.microsoft.com/office/drawing/2016/5/13/chartex" xmlns:cx8="http://schemas.microsoft.com/office/drawing/2016/5/14/chartex" xmlns:mc="http://schemas.openxmlformats.org/markup-compatibility/2006" xmlns:aink="http://schemas.microsoft.com/office/drawing/2016/ink" xmlns:am3d="http://schemas.microsoft.com/office/drawing/2017/model3d" xmlns:o="urn:schemas-microsoft-com:office:office" xmlns:r="http://schemas.openxmlformats.org/officeDocument/2006/relationships" xmlns:m="http://schemas.openxmlformats.org/officeDocument/2006/math" xmlns:v="urn:schemas-microsoft-com:vml" xmlns:wp14="http://schemas.microsoft.com/office/word/2010/wordprocessingDrawing" xmlns:wp="http://schemas.openxmlformats.org/drawingml/2006/wordprocessingDrawing" xmlns:w10="urn:schemas-microsoft-com:office:word" xmlns:w="http://schemas.openxmlformats.org/wordprocessingml/2006/main" xmlns:w14="http://schemas.microsoft.com/office/word/2010/wordml" xmlns:w15="http://schemas.microsoft.com/office/word/2012/wordml" xmlns:w16cex="http://schemas.microsoft.com/office/word/2018/wordml/cex" xmlns:w16cid="http://schemas.microsoft.com/office/word/2016/wordml/cid" xmlns:w16="http://schemas.microsoft.com/office/word/2018/wordml" xmlns:w16se="http://schemas.microsoft.com/office/word/2015/wordml/symex" xmlns:wpg="http://schemas.microsoft.com/office/word/2010/wordprocessingGroup" xmlns:wpi="http://schemas.microsoft.com/office/word/2010/wordprocessingInk" xmlns:wne="http://schemas.microsoft.com/office/word/2006/wordml" xmlns:wps="http://schemas.microsoft.com/office/word/2010/wordprocessingShape" mc:Ignorable="w14 w15 w16se w16cid w16 w16cex wp14">
+<w:document xmlns:wpc="http://schemas.microsoft.com/office/word/2010/wordprocessingCanvas" xmlns:mc="http://schemas.openxmlformats.org/markup-compatibility/2006" xmlns:o="urn:schemas-microsoft-com:office:office" xmlns:r="http://schemas.openxmlformats.org/officeDocument/2006/relationships" xmlns:m="http://schemas.openxmlformats.org/officeDocument/2006/math" xmlns:v="urn:schemas-microsoft-com:vml" xmlns:wp14="http://schemas.microsoft.com/office/word/2010/wordprocessingDrawing" xmlns:wp="http://schemas.openxmlformats.org/drawingml/2006/wordprocessingDrawing" xmlns:w10="urn:schemas-microsoft-com:office:word" xmlns:w="http://schemas.openxmlformats.org/wordprocessingml/2006/main" xmlns:w14="http://schemas.microsoft.com/office/word/2010/wordml" xmlns:w15="http://schemas.microsoft.com/office/word/2012/wordml" xmlns:wpg="http://schemas.microsoft.com/office/word/2010/wordprocessingGroup" xmlns:wpi="http://schemas.microsoft.com/office/word/2010/wordprocessingInk" xmlns:wne="http://schemas.microsoft.com/office/word/2006/wordml" xmlns:wps="http://schemas.microsoft.com/office/word/2010/wordprocessingShape" mc:Ignorable="w14 w15 wp14">
   <w:body>
     <w:p>
       <w:pPr>
@@ -13,7 +13,7 @@
         <w:rPr>
           <w:rFonts w:eastAsia="DejaVu Sans"/>
           <w:noProof/>
-          <w:lang w:eastAsia="es-SV"/>
+          <w:lang w:val="es-MX" w:eastAsia="es-MX"/>
         </w:rPr>
         <w:drawing>
           <wp:anchor distT="0" distB="0" distL="114300" distR="114300" simplePos="0" relativeHeight="251659264" behindDoc="0" locked="0" layoutInCell="1" allowOverlap="1" wp14:anchorId="1960191D" wp14:editId="6B178239">
@@ -155,12 +155,14 @@
         <w:jc w:val="center"/>
         <w:rPr>
           <w:rFonts w:eastAsia="DejaVu Sans"/>
-          <w:lang w:eastAsia="es-SV"/>
-        </w:rPr>
-      </w:pPr>
-      <w:r>
-        <w:rPr>
-          <w:rFonts w:eastAsia="DejaVu Sans"/>
+          <w:b/>
+          <w:lang w:eastAsia="es-SV"/>
+        </w:rPr>
+      </w:pPr>
+      <w:r>
+        <w:rPr>
+          <w:rFonts w:eastAsia="DejaVu Sans"/>
+          <w:b/>
           <w:lang w:eastAsia="es-SV"/>
         </w:rPr>
         <w:t>Proyecto de cátedra</w:t>
@@ -173,12 +175,14 @@
         <w:jc w:val="center"/>
         <w:rPr>
           <w:rFonts w:eastAsia="DejaVu Sans"/>
-          <w:lang w:eastAsia="es-SV"/>
-        </w:rPr>
-      </w:pPr>
-      <w:r>
-        <w:rPr>
-          <w:rFonts w:eastAsia="DejaVu Sans"/>
+          <w:b/>
+          <w:lang w:eastAsia="es-SV"/>
+        </w:rPr>
+      </w:pPr>
+      <w:r>
+        <w:rPr>
+          <w:rFonts w:eastAsia="DejaVu Sans"/>
+          <w:b/>
           <w:lang w:eastAsia="es-SV"/>
         </w:rPr>
         <w:t>Fase I</w:t>
@@ -275,6 +279,184 @@
           <w:lang w:eastAsia="es-SV"/>
         </w:rPr>
       </w:pPr>
+    </w:p>
+    <w:p>
+      <w:pPr>
+        <w:tabs>
+          <w:tab w:val="left" w:pos="708"/>
+          <w:tab w:val="left" w:pos="1416"/>
+          <w:tab w:val="left" w:pos="2124"/>
+          <w:tab w:val="left" w:pos="2832"/>
+          <w:tab w:val="left" w:pos="3540"/>
+          <w:tab w:val="left" w:pos="4248"/>
+          <w:tab w:val="left" w:pos="4956"/>
+          <w:tab w:val="left" w:pos="5664"/>
+          <w:tab w:val="left" w:pos="6372"/>
+          <w:tab w:val="left" w:pos="7080"/>
+          <w:tab w:val="left" w:pos="8505"/>
+        </w:tabs>
+        <w:spacing w:line="276" w:lineRule="auto"/>
+        <w:ind w:left="696"/>
+        <w:rPr>
+          <w:rFonts w:eastAsia="DejaVu Sans"/>
+          <w:lang w:eastAsia="es-SV"/>
+        </w:rPr>
+      </w:pPr>
+      <w:r>
+        <w:rPr>
+          <w:rFonts w:eastAsia="DejaVu Sans"/>
+          <w:lang w:eastAsia="es-SV"/>
+        </w:rPr>
+        <w:t>Alex Roberto Mata Cerritos</w:t>
+      </w:r>
+      <w:r>
+        <w:rPr>
+          <w:rFonts w:eastAsia="DejaVu Sans"/>
+          <w:lang w:eastAsia="es-SV"/>
+        </w:rPr>
+        <w:tab/>
+      </w:r>
+      <w:r>
+        <w:rPr>
+          <w:rFonts w:eastAsia="DejaVu Sans"/>
+          <w:lang w:eastAsia="es-SV"/>
+        </w:rPr>
+        <w:tab/>
+      </w:r>
+      <w:r>
+        <w:rPr>
+          <w:rFonts w:eastAsia="DejaVu Sans"/>
+          <w:lang w:eastAsia="es-SV"/>
+        </w:rPr>
+        <w:tab/>
+      </w:r>
+      <w:r>
+        <w:rPr>
+          <w:rFonts w:eastAsia="DejaVu Sans"/>
+          <w:lang w:eastAsia="es-SV"/>
+        </w:rPr>
+        <w:tab/>
+        <w:t>MC150475</w:t>
+      </w:r>
+      <w:r>
+        <w:rPr>
+          <w:rFonts w:eastAsia="DejaVu Sans"/>
+          <w:lang w:eastAsia="es-SV"/>
+        </w:rPr>
+        <w:tab/>
+      </w:r>
+    </w:p>
+    <w:p>
+      <w:pPr>
+        <w:spacing w:line="276" w:lineRule="auto"/>
+        <w:ind w:left="696"/>
+        <w:rPr>
+          <w:rFonts w:eastAsia="DejaVu Sans"/>
+          <w:b/>
+          <w:bCs/>
+          <w:lang w:eastAsia="es-SV"/>
+        </w:rPr>
+      </w:pPr>
+      <w:r>
+        <w:rPr>
+          <w:rFonts w:eastAsia="DejaVu Sans"/>
+          <w:lang w:eastAsia="es-SV"/>
+        </w:rPr>
+        <w:t>Andrés De Jesús Chapetón Mata</w:t>
+      </w:r>
+      <w:r>
+        <w:rPr>
+          <w:rFonts w:eastAsia="DejaVu Sans"/>
+          <w:lang w:eastAsia="es-SV"/>
+        </w:rPr>
+        <w:tab/>
+      </w:r>
+      <w:r>
+        <w:rPr>
+          <w:rFonts w:eastAsia="DejaVu Sans"/>
+          <w:lang w:eastAsia="es-SV"/>
+        </w:rPr>
+        <w:tab/>
+      </w:r>
+      <w:r>
+        <w:rPr>
+          <w:rFonts w:eastAsia="DejaVu Sans"/>
+          <w:lang w:eastAsia="es-SV"/>
+        </w:rPr>
+        <w:tab/>
+      </w:r>
+      <w:r>
+        <w:rPr>
+          <w:rFonts w:eastAsia="DejaVu Sans"/>
+          <w:lang w:eastAsia="es-SV"/>
+        </w:rPr>
+        <w:t>CM160117</w:t>
+      </w:r>
+      <w:r>
+        <w:rPr>
+          <w:rFonts w:eastAsia="DejaVu Sans"/>
+          <w:lang w:eastAsia="es-SV"/>
+        </w:rPr>
+        <w:tab/>
+      </w:r>
+      <w:r>
+        <w:rPr>
+          <w:rFonts w:eastAsia="DejaVu Sans"/>
+          <w:b/>
+          <w:bCs/>
+          <w:lang w:eastAsia="es-SV"/>
+        </w:rPr>
+        <w:t>[G04T]</w:t>
+      </w:r>
+    </w:p>
+    <w:p>
+      <w:pPr>
+        <w:spacing w:line="276" w:lineRule="auto"/>
+        <w:ind w:left="696"/>
+        <w:rPr>
+          <w:rFonts w:eastAsia="DejaVu Sans"/>
+          <w:lang w:eastAsia="es-SV"/>
+        </w:rPr>
+      </w:pPr>
+      <w:r>
+        <w:rPr>
+          <w:rFonts w:eastAsia="DejaVu Sans"/>
+          <w:lang w:eastAsia="es-SV"/>
+        </w:rPr>
+        <w:t>Benjamín Eleazar Gómez Alfaro</w:t>
+      </w:r>
+      <w:r>
+        <w:rPr>
+          <w:rFonts w:eastAsia="DejaVu Sans"/>
+          <w:lang w:eastAsia="es-SV"/>
+        </w:rPr>
+        <w:tab/>
+      </w:r>
+      <w:r>
+        <w:rPr>
+          <w:rFonts w:eastAsia="DejaVu Sans"/>
+          <w:lang w:eastAsia="es-SV"/>
+        </w:rPr>
+        <w:tab/>
+      </w:r>
+      <w:r>
+        <w:rPr>
+          <w:rFonts w:eastAsia="DejaVu Sans"/>
+          <w:lang w:eastAsia="es-SV"/>
+        </w:rPr>
+        <w:tab/>
+        <w:t>MP180143</w:t>
+      </w:r>
+    </w:p>
+    <w:p>
+      <w:pPr>
+        <w:spacing w:line="276" w:lineRule="auto"/>
+        <w:ind w:left="696"/>
+        <w:rPr>
+          <w:rFonts w:eastAsia="DejaVu Sans"/>
+          <w:lang w:eastAsia="es-SV"/>
+        </w:rPr>
+      </w:pPr>
       <w:r>
         <w:rPr>
           <w:rFonts w:eastAsia="DejaVu Sans"/>
@@ -319,152 +501,6 @@
           <w:rFonts w:eastAsia="DejaVu Sans"/>
           <w:lang w:eastAsia="es-SV"/>
         </w:rPr>
-        <w:t>Benjamín Eleazar Gómez Alfaro</w:t>
-      </w:r>
-      <w:r>
-        <w:rPr>
-          <w:rFonts w:eastAsia="DejaVu Sans"/>
-          <w:lang w:eastAsia="es-SV"/>
-        </w:rPr>
-        <w:tab/>
-      </w:r>
-      <w:r>
-        <w:rPr>
-          <w:rFonts w:eastAsia="DejaVu Sans"/>
-          <w:lang w:eastAsia="es-SV"/>
-        </w:rPr>
-        <w:tab/>
-      </w:r>
-      <w:r>
-        <w:rPr>
-          <w:rFonts w:eastAsia="DejaVu Sans"/>
-          <w:lang w:eastAsia="es-SV"/>
-        </w:rPr>
-        <w:tab/>
-        <w:t>MP180143</w:t>
-      </w:r>
-    </w:p>
-    <w:p>
-      <w:pPr>
-        <w:spacing w:line="276" w:lineRule="auto"/>
-        <w:ind w:left="696"/>
-        <w:rPr>
-          <w:rFonts w:eastAsia="DejaVu Sans"/>
-          <w:lang w:eastAsia="es-SV"/>
-        </w:rPr>
-      </w:pPr>
-      <w:r>
-        <w:rPr>
-          <w:rFonts w:eastAsia="DejaVu Sans"/>
-          <w:lang w:eastAsia="es-SV"/>
-        </w:rPr>
-        <w:t>Alex Roberto Mata Cerritos</w:t>
-      </w:r>
-      <w:r>
-        <w:rPr>
-          <w:rFonts w:eastAsia="DejaVu Sans"/>
-          <w:lang w:eastAsia="es-SV"/>
-        </w:rPr>
-        <w:tab/>
-      </w:r>
-      <w:r>
-        <w:rPr>
-          <w:rFonts w:eastAsia="DejaVu Sans"/>
-          <w:lang w:eastAsia="es-SV"/>
-        </w:rPr>
-        <w:tab/>
-      </w:r>
-      <w:r>
-        <w:rPr>
-          <w:rFonts w:eastAsia="DejaVu Sans"/>
-          <w:lang w:eastAsia="es-SV"/>
-        </w:rPr>
-        <w:tab/>
-      </w:r>
-      <w:r>
-        <w:rPr>
-          <w:rFonts w:eastAsia="DejaVu Sans"/>
-          <w:lang w:eastAsia="es-SV"/>
-        </w:rPr>
-        <w:tab/>
-        <w:t>RE192308</w:t>
-      </w:r>
-    </w:p>
-    <w:p>
-      <w:pPr>
-        <w:spacing w:line="276" w:lineRule="auto"/>
-        <w:ind w:left="696"/>
-        <w:rPr>
-          <w:rFonts w:eastAsia="DejaVu Sans"/>
-          <w:lang w:eastAsia="es-SV"/>
-        </w:rPr>
-      </w:pPr>
-      <w:r>
-        <w:rPr>
-          <w:rFonts w:eastAsia="DejaVu Sans"/>
-          <w:lang w:eastAsia="es-SV"/>
-        </w:rPr>
-        <w:t>Andrés De Jesús Chapetón Mata</w:t>
-      </w:r>
-      <w:r>
-        <w:rPr>
-          <w:rFonts w:eastAsia="DejaVu Sans"/>
-          <w:lang w:eastAsia="es-SV"/>
-        </w:rPr>
-        <w:tab/>
-      </w:r>
-      <w:r>
-        <w:rPr>
-          <w:rFonts w:eastAsia="DejaVu Sans"/>
-          <w:lang w:eastAsia="es-SV"/>
-        </w:rPr>
-        <w:tab/>
-      </w:r>
-      <w:r>
-        <w:rPr>
-          <w:rFonts w:eastAsia="DejaVu Sans"/>
-          <w:lang w:eastAsia="es-SV"/>
-        </w:rPr>
-        <w:tab/>
-      </w:r>
-      <w:r>
-        <w:rPr>
-          <w:rFonts w:eastAsia="DejaVu Sans"/>
-          <w:lang w:eastAsia="es-SV"/>
-        </w:rPr>
-        <w:t>CM160117</w:t>
-      </w:r>
-      <w:r>
-        <w:rPr>
-          <w:rFonts w:eastAsia="DejaVu Sans"/>
-          <w:lang w:eastAsia="es-SV"/>
-        </w:rPr>
-        <w:tab/>
-      </w:r>
-      <w:r>
-        <w:rPr>
-          <w:rFonts w:eastAsia="DejaVu Sans"/>
-          <w:b/>
-          <w:bCs/>
-          <w:lang w:eastAsia="es-SV"/>
-        </w:rPr>
-        <w:t>[G04T]</w:t>
-      </w:r>
-    </w:p>
-    <w:p>
-      <w:pPr>
-        <w:spacing w:line="276" w:lineRule="auto"/>
-        <w:ind w:left="696"/>
-        <w:rPr>
-          <w:rFonts w:eastAsia="DejaVu Sans"/>
-          <w:lang w:eastAsia="es-SV"/>
-        </w:rPr>
-      </w:pPr>
-      <w:r>
-        <w:rPr>
-          <w:rFonts w:eastAsia="DejaVu Sans"/>
-          <w:lang w:eastAsia="es-SV"/>
-        </w:rPr>
         <w:t>Manuel Alejandro Hurtado Pineda</w:t>
       </w:r>
       <w:r>
@@ -537,21 +573,7 @@
           <w:rFonts w:eastAsia="DejaVu Sans"/>
           <w:lang w:eastAsia="es-SV"/>
         </w:rPr>
-        <w:t>Ing</w:t>
-      </w:r>
-      <w:r>
-        <w:rPr>
-          <w:rFonts w:eastAsia="DejaVu Sans"/>
-          <w:lang w:eastAsia="es-SV"/>
-        </w:rPr>
-        <w:t xml:space="preserve">. </w:t>
-      </w:r>
-      <w:r>
-        <w:rPr>
-          <w:rFonts w:eastAsia="DejaVu Sans"/>
-          <w:lang w:eastAsia="es-SV"/>
-        </w:rPr>
-        <w:t xml:space="preserve">Alexander </w:t>
+        <w:t xml:space="preserve">Ing. Alexander </w:t>
       </w:r>
       <w:r>
         <w:rPr>
@@ -635,7 +657,11 @@
     <w:sdt>
       <w:sdtPr>
         <w:rPr>
-          <w:lang w:val="es-ES"/>
+          <w:rFonts w:ascii="Times New Roman" w:eastAsia="Times New Roman" w:hAnsi="Times New Roman" w:cs="Times New Roman"/>
+          <w:color w:val="auto"/>
+          <w:sz w:val="24"/>
+          <w:szCs w:val="24"/>
+          <w:lang w:val="es-ES" w:eastAsia="en-US"/>
         </w:rPr>
         <w:id w:val="524059984"/>
         <w:docPartObj>
@@ -645,19 +671,14 @@
       </w:sdtPr>
       <w:sdtEndPr>
         <w:rPr>
-          <w:rFonts w:ascii="Times New Roman" w:eastAsia="Times New Roman" w:hAnsi="Times New Roman" w:cs="Times New Roman"/>
           <w:b/>
           <w:bCs/>
-          <w:color w:val="auto"/>
-          <w:sz w:val="24"/>
-          <w:szCs w:val="24"/>
-          <w:lang w:eastAsia="en-US"/>
         </w:rPr>
       </w:sdtEndPr>
       <w:sdtContent>
         <w:p>
           <w:pPr>
-            <w:pStyle w:val="TtuloTDC"/>
+            <w:pStyle w:val="TtulodeTDC"/>
             <w:rPr>
               <w:rFonts w:asciiTheme="minorHAnsi" w:eastAsiaTheme="minorEastAsia" w:hAnsiTheme="minorHAnsi" w:cstheme="minorBidi"/>
               <w:noProof/>
@@ -1505,6 +1526,45 @@
       <w:pPr>
         <w:spacing w:after="160" w:line="259" w:lineRule="auto"/>
         <w:ind w:firstLine="0"/>
+      </w:pPr>
+      <w:r>
+        <w:t xml:space="preserve">En el presente documento se presenta la propuesta de solución </w:t>
+      </w:r>
+      <w:r>
+        <w:t xml:space="preserve">para la problemática que </w:t>
+      </w:r>
+      <w:r>
+        <w:t xml:space="preserve">se presentó en negocios locales ante la pandemia del Covid-19, </w:t>
+      </w:r>
+      <w:r>
+        <w:t>los negocios que manejan sus ventas “a la antigua” donde los clientes tienen que llegar hasta el local para saber el tipo de pro</w:t>
+      </w:r>
+      <w:r>
+        <w:t xml:space="preserve">ductos </w:t>
+      </w:r>
+      <w:r>
+        <w:t xml:space="preserve">les ofrece el negocio </w:t>
+      </w:r>
+      <w:r>
+        <w:t>y hacer la compra en el instante. Pero por la situación que se ha dado últimamente varios de esos negocios han sufrido pérdidas considerables, otros se acoplaron de distintas formas para sobrevivir a la situación.</w:t>
+      </w:r>
+    </w:p>
+    <w:p>
+      <w:pPr>
+        <w:spacing w:after="160" w:line="259" w:lineRule="auto"/>
+        <w:ind w:firstLine="0"/>
+      </w:pPr>
+      <w:r>
+        <w:t>Parte de la propuesta es darle la opción a todos esos negocios que den a conocer  los productos que ofrecen sin necesidad que los clientes tengan que llegar al sit</w:t>
+      </w:r>
+      <w:r>
+        <w:t>io donde se encuentran, de igual forma la opción de hacer pedidos las veces que ellos deseen.</w:t>
+      </w:r>
+    </w:p>
+    <w:p>
+      <w:pPr>
+        <w:spacing w:after="160" w:line="259" w:lineRule="auto"/>
+        <w:ind w:firstLine="0"/>
         <w:sectPr>
           <w:footerReference w:type="default" r:id="rId9"/>
           <w:pgSz w:w="12240" w:h="15840"/>
@@ -1515,8 +1575,13 @@
         </w:sectPr>
       </w:pPr>
       <w:r>
-        <w:br w:type="page"/>
-      </w:r>
+        <w:t xml:space="preserve">Para analizar la problemática es necesario de ver cuantos pequeños o medianos negocios  han cerrado por culpa de la situación y la baja de ingresos en sus negocios dado que la clientela con la que contaban se dieron a la búsqueda de otras alternativas que les saliera mucho más fácil y práctico para adquirir lo que necesitaban sin </w:t>
+      </w:r>
+      <w:r>
+        <w:t>salir de sus casas. Y eso ha causado desempleos y baja de ingresos en familias, que han tenido que buscar otro tipo de fuente de ingresos distinto al que tenían y del que vivían día a día.</w:t>
+      </w:r>
+      <w:bookmarkStart w:id="4" w:name="_GoBack"/>
+      <w:bookmarkEnd w:id="4"/>
     </w:p>
     <w:p>
       <w:pPr>
@@ -1526,14 +1591,14 @@
           <w:numId w:val="1"/>
         </w:numPr>
       </w:pPr>
-      <w:bookmarkStart w:id="4" w:name="_Toc49465027"/>
-      <w:bookmarkStart w:id="5" w:name="_Toc49465086"/>
+      <w:bookmarkStart w:id="5" w:name="_Toc49465027"/>
+      <w:bookmarkStart w:id="6" w:name="_Toc49465086"/>
       <w:r>
         <w:lastRenderedPageBreak/>
         <w:t>Propuesta de solución</w:t>
       </w:r>
-      <w:bookmarkEnd w:id="4"/>
       <w:bookmarkEnd w:id="5"/>
+      <w:bookmarkEnd w:id="6"/>
     </w:p>
     <w:p>
       <w:pPr>
@@ -1543,13 +1608,13 @@
           <w:numId w:val="1"/>
         </w:numPr>
       </w:pPr>
-      <w:bookmarkStart w:id="6" w:name="_Toc49465028"/>
-      <w:bookmarkStart w:id="7" w:name="_Toc49465087"/>
+      <w:bookmarkStart w:id="7" w:name="_Toc49465028"/>
+      <w:bookmarkStart w:id="8" w:name="_Toc49465087"/>
       <w:r>
         <w:t>Problema seleccionado</w:t>
       </w:r>
-      <w:bookmarkEnd w:id="6"/>
       <w:bookmarkEnd w:id="7"/>
+      <w:bookmarkEnd w:id="8"/>
     </w:p>
     <w:p>
       <w:r>
@@ -1572,13 +1637,13 @@
           <w:numId w:val="1"/>
         </w:numPr>
       </w:pPr>
-      <w:bookmarkStart w:id="8" w:name="_Toc49465029"/>
-      <w:bookmarkStart w:id="9" w:name="_Toc49465088"/>
+      <w:bookmarkStart w:id="9" w:name="_Toc49465029"/>
+      <w:bookmarkStart w:id="10" w:name="_Toc49465088"/>
       <w:r>
         <w:t>Conceptualización</w:t>
       </w:r>
-      <w:bookmarkEnd w:id="8"/>
       <w:bookmarkEnd w:id="9"/>
+      <w:bookmarkEnd w:id="10"/>
     </w:p>
     <w:p>
       <w:r>
@@ -1593,13 +1658,13 @@
           <w:numId w:val="1"/>
         </w:numPr>
       </w:pPr>
-      <w:bookmarkStart w:id="10" w:name="_Toc49465030"/>
-      <w:bookmarkStart w:id="11" w:name="_Toc49465089"/>
+      <w:bookmarkStart w:id="11" w:name="_Toc49465030"/>
+      <w:bookmarkStart w:id="12" w:name="_Toc49465089"/>
       <w:r>
         <w:t>Descripción</w:t>
       </w:r>
-      <w:bookmarkEnd w:id="10"/>
       <w:bookmarkEnd w:id="11"/>
+      <w:bookmarkEnd w:id="12"/>
     </w:p>
     <w:p>
       <w:r>
@@ -1657,13 +1722,13 @@
           <w:numId w:val="1"/>
         </w:numPr>
       </w:pPr>
-      <w:bookmarkStart w:id="12" w:name="_Toc49465031"/>
-      <w:bookmarkStart w:id="13" w:name="_Toc49465090"/>
+      <w:bookmarkStart w:id="13" w:name="_Toc49465031"/>
+      <w:bookmarkStart w:id="14" w:name="_Toc49465090"/>
       <w:r>
         <w:t>Ruta técnica</w:t>
       </w:r>
-      <w:bookmarkEnd w:id="12"/>
       <w:bookmarkEnd w:id="13"/>
+      <w:bookmarkEnd w:id="14"/>
     </w:p>
     <w:p>
       <w:r>
@@ -1706,14 +1771,14 @@
           <w:numId w:val="1"/>
         </w:numPr>
       </w:pPr>
-      <w:bookmarkStart w:id="14" w:name="_Toc49465032"/>
-      <w:bookmarkStart w:id="15" w:name="_Toc49465091"/>
+      <w:bookmarkStart w:id="15" w:name="_Toc49465032"/>
+      <w:bookmarkStart w:id="16" w:name="_Toc49465091"/>
       <w:r>
         <w:lastRenderedPageBreak/>
         <w:t>Diseño UX/UI</w:t>
       </w:r>
-      <w:bookmarkEnd w:id="14"/>
       <w:bookmarkEnd w:id="15"/>
+      <w:bookmarkEnd w:id="16"/>
     </w:p>
     <w:p>
       <w:pPr>
@@ -1732,14 +1797,14 @@
           <w:numId w:val="1"/>
         </w:numPr>
       </w:pPr>
-      <w:bookmarkStart w:id="16" w:name="_Toc49465033"/>
-      <w:bookmarkStart w:id="17" w:name="_Toc49465092"/>
+      <w:bookmarkStart w:id="17" w:name="_Toc49465033"/>
+      <w:bookmarkStart w:id="18" w:name="_Toc49465092"/>
       <w:r>
         <w:lastRenderedPageBreak/>
         <w:t>Herramientas</w:t>
       </w:r>
-      <w:bookmarkEnd w:id="16"/>
       <w:bookmarkEnd w:id="17"/>
+      <w:bookmarkEnd w:id="18"/>
     </w:p>
     <w:p>
       <w:pPr>
@@ -1754,14 +1819,14 @@
       <w:pPr>
         <w:pStyle w:val="Ttulo1"/>
       </w:pPr>
-      <w:bookmarkStart w:id="18" w:name="_Toc49465034"/>
-      <w:bookmarkStart w:id="19" w:name="_Toc49465093"/>
+      <w:bookmarkStart w:id="19" w:name="_Toc49465034"/>
+      <w:bookmarkStart w:id="20" w:name="_Toc49465093"/>
       <w:r>
         <w:lastRenderedPageBreak/>
         <w:t>Fuentes de consulta</w:t>
       </w:r>
-      <w:bookmarkEnd w:id="18"/>
       <w:bookmarkEnd w:id="19"/>
+      <w:bookmarkEnd w:id="20"/>
     </w:p>
     <w:p>
       <w:pPr>
@@ -1794,7 +1859,7 @@
 </file>
 
 <file path=word/endnotes.xml><?xml version="1.0" encoding="utf-8"?>
-<w:endnotes xmlns:wpc="http://schemas.microsoft.com/office/word/2010/wordprocessingCanvas" xmlns:cx="http://schemas.microsoft.com/office/drawing/2014/chartex" xmlns:cx1="http://schemas.microsoft.com/office/drawing/2015/9/8/chartex" xmlns:cx2="http://schemas.microsoft.com/office/drawing/2015/10/21/chartex" xmlns:cx3="http://schemas.microsoft.com/office/drawing/2016/5/9/chartex" xmlns:cx4="http://schemas.microsoft.com/office/drawing/2016/5/10/chartex" xmlns:cx5="http://schemas.microsoft.com/office/drawing/2016/5/11/chartex" xmlns:cx6="http://schemas.microsoft.com/office/drawing/2016/5/12/chartex" xmlns:cx7="http://schemas.microsoft.com/office/drawing/2016/5/13/chartex" xmlns:cx8="http://schemas.microsoft.com/office/drawing/2016/5/14/chartex" xmlns:mc="http://schemas.openxmlformats.org/markup-compatibility/2006" xmlns:aink="http://schemas.microsoft.com/office/drawing/2016/ink" xmlns:am3d="http://schemas.microsoft.com/office/drawing/2017/model3d" xmlns:o="urn:schemas-microsoft-com:office:office" xmlns:r="http://schemas.openxmlformats.org/officeDocument/2006/relationships" xmlns:m="http://schemas.openxmlformats.org/officeDocument/2006/math" xmlns:v="urn:schemas-microsoft-com:vml" xmlns:wp14="http://schemas.microsoft.com/office/word/2010/wordprocessingDrawing" xmlns:wp="http://schemas.openxmlformats.org/drawingml/2006/wordprocessingDrawing" xmlns:w10="urn:schemas-microsoft-com:office:word" xmlns:w="http://schemas.openxmlformats.org/wordprocessingml/2006/main" xmlns:w14="http://schemas.microsoft.com/office/word/2010/wordml" xmlns:w15="http://schemas.microsoft.com/office/word/2012/wordml" xmlns:w16cex="http://schemas.microsoft.com/office/word/2018/wordml/cex" xmlns:w16cid="http://schemas.microsoft.com/office/word/2016/wordml/cid" xmlns:w16="http://schemas.microsoft.com/office/word/2018/wordml" xmlns:w16se="http://schemas.microsoft.com/office/word/2015/wordml/symex" xmlns:wpg="http://schemas.microsoft.com/office/word/2010/wordprocessingGroup" xmlns:wpi="http://schemas.microsoft.com/office/word/2010/wordprocessingInk" xmlns:wne="http://schemas.microsoft.com/office/word/2006/wordml" xmlns:wps="http://schemas.microsoft.com/office/word/2010/wordprocessingShape" mc:Ignorable="w14 w15 w16se w16cid w16 w16cex wp14">
+<w:endnotes xmlns:wpc="http://schemas.microsoft.com/office/word/2010/wordprocessingCanvas" xmlns:mc="http://schemas.openxmlformats.org/markup-compatibility/2006" xmlns:o="urn:schemas-microsoft-com:office:office" xmlns:r="http://schemas.openxmlformats.org/officeDocument/2006/relationships" xmlns:m="http://schemas.openxmlformats.org/officeDocument/2006/math" xmlns:v="urn:schemas-microsoft-com:vml" xmlns:wp14="http://schemas.microsoft.com/office/word/2010/wordprocessingDrawing" xmlns:wp="http://schemas.openxmlformats.org/drawingml/2006/wordprocessingDrawing" xmlns:w10="urn:schemas-microsoft-com:office:word" xmlns:w="http://schemas.openxmlformats.org/wordprocessingml/2006/main" xmlns:w14="http://schemas.microsoft.com/office/word/2010/wordml" xmlns:w15="http://schemas.microsoft.com/office/word/2012/wordml" xmlns:wpg="http://schemas.microsoft.com/office/word/2010/wordprocessingGroup" xmlns:wpi="http://schemas.microsoft.com/office/word/2010/wordprocessingInk" xmlns:wne="http://schemas.microsoft.com/office/word/2006/wordml" xmlns:wps="http://schemas.microsoft.com/office/word/2010/wordprocessingShape" mc:Ignorable="w14 w15 wp14">
   <w:endnote w:type="separator" w:id="-1">
     <w:p>
       <w:pPr>
@@ -1819,7 +1884,7 @@
 </file>
 
 <file path=word/footer1.xml><?xml version="1.0" encoding="utf-8"?>
-<w:ftr xmlns:wpc="http://schemas.microsoft.com/office/word/2010/wordprocessingCanvas" xmlns:cx="http://schemas.microsoft.com/office/drawing/2014/chartex" xmlns:cx1="http://schemas.microsoft.com/office/drawing/2015/9/8/chartex" xmlns:cx2="http://schemas.microsoft.com/office/drawing/2015/10/21/chartex" xmlns:cx3="http://schemas.microsoft.com/office/drawing/2016/5/9/chartex" xmlns:cx4="http://schemas.microsoft.com/office/drawing/2016/5/10/chartex" xmlns:cx5="http://schemas.microsoft.com/office/drawing/2016/5/11/chartex" xmlns:cx6="http://schemas.microsoft.com/office/drawing/2016/5/12/chartex" xmlns:cx7="http://schemas.microsoft.com/office/drawing/2016/5/13/chartex" xmlns:cx8="http://schemas.microsoft.com/office/drawing/2016/5/14/chartex" xmlns:mc="http://schemas.openxmlformats.org/markup-compatibility/2006" xmlns:aink="http://schemas.microsoft.com/office/drawing/2016/ink" xmlns:am3d="http://schemas.microsoft.com/office/drawing/2017/model3d" xmlns:o="urn:schemas-microsoft-com:office:office" xmlns:r="http://schemas.openxmlformats.org/officeDocument/2006/relationships" xmlns:m="http://schemas.openxmlformats.org/officeDocument/2006/math" xmlns:v="urn:schemas-microsoft-com:vml" xmlns:wp14="http://schemas.microsoft.com/office/word/2010/wordprocessingDrawing" xmlns:wp="http://schemas.openxmlformats.org/drawingml/2006/wordprocessingDrawing" xmlns:w10="urn:schemas-microsoft-com:office:word" xmlns:w="http://schemas.openxmlformats.org/wordprocessingml/2006/main" xmlns:w14="http://schemas.microsoft.com/office/word/2010/wordml" xmlns:w15="http://schemas.microsoft.com/office/word/2012/wordml" xmlns:w16cex="http://schemas.microsoft.com/office/word/2018/wordml/cex" xmlns:w16cid="http://schemas.microsoft.com/office/word/2016/wordml/cid" xmlns:w16="http://schemas.microsoft.com/office/word/2018/wordml" xmlns:w16se="http://schemas.microsoft.com/office/word/2015/wordml/symex" xmlns:wpg="http://schemas.microsoft.com/office/word/2010/wordprocessingGroup" xmlns:wpi="http://schemas.microsoft.com/office/word/2010/wordprocessingInk" xmlns:wne="http://schemas.microsoft.com/office/word/2006/wordml" xmlns:wps="http://schemas.microsoft.com/office/word/2010/wordprocessingShape" mc:Ignorable="w14 w15 w16se w16cid w16 w16cex wp14">
+<w:ftr xmlns:wpc="http://schemas.microsoft.com/office/word/2010/wordprocessingCanvas" xmlns:mc="http://schemas.openxmlformats.org/markup-compatibility/2006" xmlns:o="urn:schemas-microsoft-com:office:office" xmlns:r="http://schemas.openxmlformats.org/officeDocument/2006/relationships" xmlns:m="http://schemas.openxmlformats.org/officeDocument/2006/math" xmlns:v="urn:schemas-microsoft-com:vml" xmlns:wp14="http://schemas.microsoft.com/office/word/2010/wordprocessingDrawing" xmlns:wp="http://schemas.openxmlformats.org/drawingml/2006/wordprocessingDrawing" xmlns:w10="urn:schemas-microsoft-com:office:word" xmlns:w="http://schemas.openxmlformats.org/wordprocessingml/2006/main" xmlns:w14="http://schemas.microsoft.com/office/word/2010/wordml" xmlns:w15="http://schemas.microsoft.com/office/word/2012/wordml" xmlns:wpg="http://schemas.microsoft.com/office/word/2010/wordprocessingGroup" xmlns:wpi="http://schemas.microsoft.com/office/word/2010/wordprocessingInk" xmlns:wne="http://schemas.microsoft.com/office/word/2006/wordml" xmlns:wps="http://schemas.microsoft.com/office/word/2010/wordprocessingShape" mc:Ignorable="w14 w15 wp14">
   <w:sdt>
     <w:sdtPr>
       <w:id w:val="1255171170"/>
@@ -1828,6 +1893,7 @@
         <w:docPartUnique/>
       </w:docPartObj>
     </w:sdtPr>
+    <w:sdtEndPr/>
     <w:sdtContent>
       <w:p>
         <w:pPr>
@@ -1845,9 +1911,10 @@
         </w:r>
         <w:r>
           <w:rPr>
+            <w:noProof/>
             <w:lang w:val="es-ES"/>
           </w:rPr>
-          <w:t>2</w:t>
+          <w:t>i</w:t>
         </w:r>
         <w:r>
           <w:fldChar w:fldCharType="end"/>
@@ -1864,7 +1931,7 @@
 </file>
 
 <file path=word/footer2.xml><?xml version="1.0" encoding="utf-8"?>
-<w:ftr xmlns:wpc="http://schemas.microsoft.com/office/word/2010/wordprocessingCanvas" xmlns:cx="http://schemas.microsoft.com/office/drawing/2014/chartex" xmlns:cx1="http://schemas.microsoft.com/office/drawing/2015/9/8/chartex" xmlns:cx2="http://schemas.microsoft.com/office/drawing/2015/10/21/chartex" xmlns:cx3="http://schemas.microsoft.com/office/drawing/2016/5/9/chartex" xmlns:cx4="http://schemas.microsoft.com/office/drawing/2016/5/10/chartex" xmlns:cx5="http://schemas.microsoft.com/office/drawing/2016/5/11/chartex" xmlns:cx6="http://schemas.microsoft.com/office/drawing/2016/5/12/chartex" xmlns:cx7="http://schemas.microsoft.com/office/drawing/2016/5/13/chartex" xmlns:cx8="http://schemas.microsoft.com/office/drawing/2016/5/14/chartex" xmlns:mc="http://schemas.openxmlformats.org/markup-compatibility/2006" xmlns:aink="http://schemas.microsoft.com/office/drawing/2016/ink" xmlns:am3d="http://schemas.microsoft.com/office/drawing/2017/model3d" xmlns:o="urn:schemas-microsoft-com:office:office" xmlns:r="http://schemas.openxmlformats.org/officeDocument/2006/relationships" xmlns:m="http://schemas.openxmlformats.org/officeDocument/2006/math" xmlns:v="urn:schemas-microsoft-com:vml" xmlns:wp14="http://schemas.microsoft.com/office/word/2010/wordprocessingDrawing" xmlns:wp="http://schemas.openxmlformats.org/drawingml/2006/wordprocessingDrawing" xmlns:w10="urn:schemas-microsoft-com:office:word" xmlns:w="http://schemas.openxmlformats.org/wordprocessingml/2006/main" xmlns:w14="http://schemas.microsoft.com/office/word/2010/wordml" xmlns:w15="http://schemas.microsoft.com/office/word/2012/wordml" xmlns:w16cex="http://schemas.microsoft.com/office/word/2018/wordml/cex" xmlns:w16cid="http://schemas.microsoft.com/office/word/2016/wordml/cid" xmlns:w16="http://schemas.microsoft.com/office/word/2018/wordml" xmlns:w16se="http://schemas.microsoft.com/office/word/2015/wordml/symex" xmlns:wpg="http://schemas.microsoft.com/office/word/2010/wordprocessingGroup" xmlns:wpi="http://schemas.microsoft.com/office/word/2010/wordprocessingInk" xmlns:wne="http://schemas.microsoft.com/office/word/2006/wordml" xmlns:wps="http://schemas.microsoft.com/office/word/2010/wordprocessingShape" mc:Ignorable="w14 w15 w16se w16cid w16 w16cex wp14">
+<w:ftr xmlns:wpc="http://schemas.microsoft.com/office/word/2010/wordprocessingCanvas" xmlns:mc="http://schemas.openxmlformats.org/markup-compatibility/2006" xmlns:o="urn:schemas-microsoft-com:office:office" xmlns:r="http://schemas.openxmlformats.org/officeDocument/2006/relationships" xmlns:m="http://schemas.openxmlformats.org/officeDocument/2006/math" xmlns:v="urn:schemas-microsoft-com:vml" xmlns:wp14="http://schemas.microsoft.com/office/word/2010/wordprocessingDrawing" xmlns:wp="http://schemas.openxmlformats.org/drawingml/2006/wordprocessingDrawing" xmlns:w10="urn:schemas-microsoft-com:office:word" xmlns:w="http://schemas.openxmlformats.org/wordprocessingml/2006/main" xmlns:w14="http://schemas.microsoft.com/office/word/2010/wordml" xmlns:w15="http://schemas.microsoft.com/office/word/2012/wordml" xmlns:wpg="http://schemas.microsoft.com/office/word/2010/wordprocessingGroup" xmlns:wpi="http://schemas.microsoft.com/office/word/2010/wordprocessingInk" xmlns:wne="http://schemas.microsoft.com/office/word/2006/wordml" xmlns:wps="http://schemas.microsoft.com/office/word/2010/wordprocessingShape" mc:Ignorable="w14 w15 wp14">
   <w:sdt>
     <w:sdtPr>
       <w:id w:val="96067339"/>
@@ -1873,6 +1940,7 @@
         <w:docPartUnique/>
       </w:docPartObj>
     </w:sdtPr>
+    <w:sdtEndPr/>
     <w:sdtContent>
       <w:p>
         <w:pPr>
@@ -1890,9 +1958,10 @@
         </w:r>
         <w:r>
           <w:rPr>
+            <w:noProof/>
             <w:lang w:val="es-ES"/>
           </w:rPr>
-          <w:t>2</w:t>
+          <w:t>7</w:t>
         </w:r>
         <w:r>
           <w:fldChar w:fldCharType="end"/>
@@ -1909,7 +1978,7 @@
 </file>
 
 <file path=word/footer3.xml><?xml version="1.0" encoding="utf-8"?>
-<w:ftr xmlns:wpc="http://schemas.microsoft.com/office/word/2010/wordprocessingCanvas" xmlns:cx="http://schemas.microsoft.com/office/drawing/2014/chartex" xmlns:cx1="http://schemas.microsoft.com/office/drawing/2015/9/8/chartex" xmlns:cx2="http://schemas.microsoft.com/office/drawing/2015/10/21/chartex" xmlns:cx3="http://schemas.microsoft.com/office/drawing/2016/5/9/chartex" xmlns:cx4="http://schemas.microsoft.com/office/drawing/2016/5/10/chartex" xmlns:cx5="http://schemas.microsoft.com/office/drawing/2016/5/11/chartex" xmlns:cx6="http://schemas.microsoft.com/office/drawing/2016/5/12/chartex" xmlns:cx7="http://schemas.microsoft.com/office/drawing/2016/5/13/chartex" xmlns:cx8="http://schemas.microsoft.com/office/drawing/2016/5/14/chartex" xmlns:mc="http://schemas.openxmlformats.org/markup-compatibility/2006" xmlns:aink="http://schemas.microsoft.com/office/drawing/2016/ink" xmlns:am3d="http://schemas.microsoft.com/office/drawing/2017/model3d" xmlns:o="urn:schemas-microsoft-com:office:office" xmlns:r="http://schemas.openxmlformats.org/officeDocument/2006/relationships" xmlns:m="http://schemas.openxmlformats.org/officeDocument/2006/math" xmlns:v="urn:schemas-microsoft-com:vml" xmlns:wp14="http://schemas.microsoft.com/office/word/2010/wordprocessingDrawing" xmlns:wp="http://schemas.openxmlformats.org/drawingml/2006/wordprocessingDrawing" xmlns:w10="urn:schemas-microsoft-com:office:word" xmlns:w="http://schemas.openxmlformats.org/wordprocessingml/2006/main" xmlns:w14="http://schemas.microsoft.com/office/word/2010/wordml" xmlns:w15="http://schemas.microsoft.com/office/word/2012/wordml" xmlns:w16cex="http://schemas.microsoft.com/office/word/2018/wordml/cex" xmlns:w16cid="http://schemas.microsoft.com/office/word/2016/wordml/cid" xmlns:w16="http://schemas.microsoft.com/office/word/2018/wordml" xmlns:w16se="http://schemas.microsoft.com/office/word/2015/wordml/symex" xmlns:wpg="http://schemas.microsoft.com/office/word/2010/wordprocessingGroup" xmlns:wpi="http://schemas.microsoft.com/office/word/2010/wordprocessingInk" xmlns:wne="http://schemas.microsoft.com/office/word/2006/wordml" xmlns:wps="http://schemas.microsoft.com/office/word/2010/wordprocessingShape" mc:Ignorable="w14 w15 w16se w16cid w16 w16cex wp14">
+<w:ftr xmlns:wpc="http://schemas.microsoft.com/office/word/2010/wordprocessingCanvas" xmlns:mc="http://schemas.openxmlformats.org/markup-compatibility/2006" xmlns:o="urn:schemas-microsoft-com:office:office" xmlns:r="http://schemas.openxmlformats.org/officeDocument/2006/relationships" xmlns:m="http://schemas.openxmlformats.org/officeDocument/2006/math" xmlns:v="urn:schemas-microsoft-com:vml" xmlns:wp14="http://schemas.microsoft.com/office/word/2010/wordprocessingDrawing" xmlns:wp="http://schemas.openxmlformats.org/drawingml/2006/wordprocessingDrawing" xmlns:w10="urn:schemas-microsoft-com:office:word" xmlns:w="http://schemas.openxmlformats.org/wordprocessingml/2006/main" xmlns:w14="http://schemas.microsoft.com/office/word/2010/wordml" xmlns:w15="http://schemas.microsoft.com/office/word/2012/wordml" xmlns:wpg="http://schemas.microsoft.com/office/word/2010/wordprocessingGroup" xmlns:wpi="http://schemas.microsoft.com/office/word/2010/wordprocessingInk" xmlns:wne="http://schemas.microsoft.com/office/word/2006/wordml" xmlns:wps="http://schemas.microsoft.com/office/word/2010/wordprocessingShape" mc:Ignorable="w14 w15 wp14">
   <w:p>
     <w:pPr>
       <w:pStyle w:val="Piedepgina"/>
@@ -1919,7 +1988,7 @@
 </file>
 
 <file path=word/footnotes.xml><?xml version="1.0" encoding="utf-8"?>
-<w:footnotes xmlns:wpc="http://schemas.microsoft.com/office/word/2010/wordprocessingCanvas" xmlns:cx="http://schemas.microsoft.com/office/drawing/2014/chartex" xmlns:cx1="http://schemas.microsoft.com/office/drawing/2015/9/8/chartex" xmlns:cx2="http://schemas.microsoft.com/office/drawing/2015/10/21/chartex" xmlns:cx3="http://schemas.microsoft.com/office/drawing/2016/5/9/chartex" xmlns:cx4="http://schemas.microsoft.com/office/drawing/2016/5/10/chartex" xmlns:cx5="http://schemas.microsoft.com/office/drawing/2016/5/11/chartex" xmlns:cx6="http://schemas.microsoft.com/office/drawing/2016/5/12/chartex" xmlns:cx7="http://schemas.microsoft.com/office/drawing/2016/5/13/chartex" xmlns:cx8="http://schemas.microsoft.com/office/drawing/2016/5/14/chartex" xmlns:mc="http://schemas.openxmlformats.org/markup-compatibility/2006" xmlns:aink="http://schemas.microsoft.com/office/drawing/2016/ink" xmlns:am3d="http://schemas.microsoft.com/office/drawing/2017/model3d" xmlns:o="urn:schemas-microsoft-com:office:office" xmlns:r="http://schemas.openxmlformats.org/officeDocument/2006/relationships" xmlns:m="http://schemas.openxmlformats.org/officeDocument/2006/math" xmlns:v="urn:schemas-microsoft-com:vml" xmlns:wp14="http://schemas.microsoft.com/office/word/2010/wordprocessingDrawing" xmlns:wp="http://schemas.openxmlformats.org/drawingml/2006/wordprocessingDrawing" xmlns:w10="urn:schemas-microsoft-com:office:word" xmlns:w="http://schemas.openxmlformats.org/wordprocessingml/2006/main" xmlns:w14="http://schemas.microsoft.com/office/word/2010/wordml" xmlns:w15="http://schemas.microsoft.com/office/word/2012/wordml" xmlns:w16cex="http://schemas.microsoft.com/office/word/2018/wordml/cex" xmlns:w16cid="http://schemas.microsoft.com/office/word/2016/wordml/cid" xmlns:w16="http://schemas.microsoft.com/office/word/2018/wordml" xmlns:w16se="http://schemas.microsoft.com/office/word/2015/wordml/symex" xmlns:wpg="http://schemas.microsoft.com/office/word/2010/wordprocessingGroup" xmlns:wpi="http://schemas.microsoft.com/office/word/2010/wordprocessingInk" xmlns:wne="http://schemas.microsoft.com/office/word/2006/wordml" xmlns:wps="http://schemas.microsoft.com/office/word/2010/wordprocessingShape" mc:Ignorable="w14 w15 w16se w16cid w16 w16cex wp14">
+<w:footnotes xmlns:wpc="http://schemas.microsoft.com/office/word/2010/wordprocessingCanvas" xmlns:mc="http://schemas.openxmlformats.org/markup-compatibility/2006" xmlns:o="urn:schemas-microsoft-com:office:office" xmlns:r="http://schemas.openxmlformats.org/officeDocument/2006/relationships" xmlns:m="http://schemas.openxmlformats.org/officeDocument/2006/math" xmlns:v="urn:schemas-microsoft-com:vml" xmlns:wp14="http://schemas.microsoft.com/office/word/2010/wordprocessingDrawing" xmlns:wp="http://schemas.openxmlformats.org/drawingml/2006/wordprocessingDrawing" xmlns:w10="urn:schemas-microsoft-com:office:word" xmlns:w="http://schemas.openxmlformats.org/wordprocessingml/2006/main" xmlns:w14="http://schemas.microsoft.com/office/word/2010/wordml" xmlns:w15="http://schemas.microsoft.com/office/word/2012/wordml" xmlns:wpg="http://schemas.microsoft.com/office/word/2010/wordprocessingGroup" xmlns:wpi="http://schemas.microsoft.com/office/word/2010/wordprocessingInk" xmlns:wne="http://schemas.microsoft.com/office/word/2006/wordml" xmlns:wps="http://schemas.microsoft.com/office/word/2010/wordprocessingShape" mc:Ignorable="w14 w15 wp14">
   <w:footnote w:type="separator" w:id="-1">
     <w:p>
       <w:pPr>
@@ -1944,7 +2013,7 @@
 </file>
 
 <file path=word/numbering.xml><?xml version="1.0" encoding="utf-8"?>
-<w:numbering xmlns:wpc="http://schemas.microsoft.com/office/word/2010/wordprocessingCanvas" xmlns:cx="http://schemas.microsoft.com/office/drawing/2014/chartex" xmlns:cx1="http://schemas.microsoft.com/office/drawing/2015/9/8/chartex" xmlns:cx2="http://schemas.microsoft.com/office/drawing/2015/10/21/chartex" xmlns:cx3="http://schemas.microsoft.com/office/drawing/2016/5/9/chartex" xmlns:cx4="http://schemas.microsoft.com/office/drawing/2016/5/10/chartex" xmlns:cx5="http://schemas.microsoft.com/office/drawing/2016/5/11/chartex" xmlns:cx6="http://schemas.microsoft.com/office/drawing/2016/5/12/chartex" xmlns:cx7="http://schemas.microsoft.com/office/drawing/2016/5/13/chartex" xmlns:cx8="http://schemas.microsoft.com/office/drawing/2016/5/14/chartex" xmlns:mc="http://schemas.openxmlformats.org/markup-compatibility/2006" xmlns:aink="http://schemas.microsoft.com/office/drawing/2016/ink" xmlns:am3d="http://schemas.microsoft.com/office/drawing/2017/model3d" xmlns:o="urn:schemas-microsoft-com:office:office" xmlns:r="http://schemas.openxmlformats.org/officeDocument/2006/relationships" xmlns:m="http://schemas.openxmlformats.org/officeDocument/2006/math" xmlns:v="urn:schemas-microsoft-com:vml" xmlns:wp14="http://schemas.microsoft.com/office/word/2010/wordprocessingDrawing" xmlns:wp="http://schemas.openxmlformats.org/drawingml/2006/wordprocessingDrawing" xmlns:w10="urn:schemas-microsoft-com:office:word" xmlns:w="http://schemas.openxmlformats.org/wordprocessingml/2006/main" xmlns:w14="http://schemas.microsoft.com/office/word/2010/wordml" xmlns:w15="http://schemas.microsoft.com/office/word/2012/wordml" xmlns:w16cex="http://schemas.microsoft.com/office/word/2018/wordml/cex" xmlns:w16cid="http://schemas.microsoft.com/office/word/2016/wordml/cid" xmlns:w16="http://schemas.microsoft.com/office/word/2018/wordml" xmlns:w16se="http://schemas.microsoft.com/office/word/2015/wordml/symex" xmlns:wpg="http://schemas.microsoft.com/office/word/2010/wordprocessingGroup" xmlns:wpi="http://schemas.microsoft.com/office/word/2010/wordprocessingInk" xmlns:wne="http://schemas.microsoft.com/office/word/2006/wordml" xmlns:wps="http://schemas.microsoft.com/office/word/2010/wordprocessingShape" mc:Ignorable="w14 w15 w16se w16cid w16 w16cex wp14">
+<w:numbering xmlns:wpc="http://schemas.microsoft.com/office/word/2010/wordprocessingCanvas" xmlns:mc="http://schemas.openxmlformats.org/markup-compatibility/2006" xmlns:o="urn:schemas-microsoft-com:office:office" xmlns:r="http://schemas.openxmlformats.org/officeDocument/2006/relationships" xmlns:m="http://schemas.openxmlformats.org/officeDocument/2006/math" xmlns:v="urn:schemas-microsoft-com:vml" xmlns:wp14="http://schemas.microsoft.com/office/word/2010/wordprocessingDrawing" xmlns:wp="http://schemas.openxmlformats.org/drawingml/2006/wordprocessingDrawing" xmlns:w10="urn:schemas-microsoft-com:office:word" xmlns:w="http://schemas.openxmlformats.org/wordprocessingml/2006/main" xmlns:w14="http://schemas.microsoft.com/office/word/2010/wordml" xmlns:w15="http://schemas.microsoft.com/office/word/2012/wordml" xmlns:wpg="http://schemas.microsoft.com/office/word/2010/wordprocessingGroup" xmlns:wpi="http://schemas.microsoft.com/office/word/2010/wordprocessingInk" xmlns:wne="http://schemas.microsoft.com/office/word/2006/wordml" xmlns:wps="http://schemas.microsoft.com/office/word/2010/wordprocessingShape" mc:Ignorable="w14 w15 wp14">
   <w:abstractNum w:abstractNumId="0" w15:restartNumberingAfterBreak="0">
     <w:nsid w:val="51EF087E"/>
     <w:multiLevelType w:val="multilevel"/>
@@ -2073,7 +2142,7 @@
 </file>
 
 <file path=word/styles.xml><?xml version="1.0" encoding="utf-8"?>
-<w:styles xmlns:mc="http://schemas.openxmlformats.org/markup-compatibility/2006" xmlns:r="http://schemas.openxmlformats.org/officeDocument/2006/relationships" xmlns:w="http://schemas.openxmlformats.org/wordprocessingml/2006/main" xmlns:w14="http://schemas.microsoft.com/office/word/2010/wordml" xmlns:w15="http://schemas.microsoft.com/office/word/2012/wordml" xmlns:w16cex="http://schemas.microsoft.com/office/word/2018/wordml/cex" xmlns:w16cid="http://schemas.microsoft.com/office/word/2016/wordml/cid" xmlns:w16="http://schemas.microsoft.com/office/word/2018/wordml" xmlns:w16se="http://schemas.microsoft.com/office/word/2015/wordml/symex" mc:Ignorable="w14 w15 w16se w16cid w16 w16cex">
+<w:styles xmlns:mc="http://schemas.openxmlformats.org/markup-compatibility/2006" xmlns:r="http://schemas.openxmlformats.org/officeDocument/2006/relationships" xmlns:w="http://schemas.openxmlformats.org/wordprocessingml/2006/main" xmlns:w14="http://schemas.microsoft.com/office/word/2010/wordml" xmlns:w15="http://schemas.microsoft.com/office/word/2012/wordml" mc:Ignorable="w14 w15">
   <w:docDefaults>
     <w:rPrDefault>
       <w:rPr>
@@ -2089,7 +2158,7 @@
       </w:pPr>
     </w:pPrDefault>
   </w:docDefaults>
-  <w:latentStyles w:defLockedState="0" w:defUIPriority="99" w:defSemiHidden="0" w:defUnhideWhenUsed="0" w:defQFormat="0" w:count="376">
+  <w:latentStyles w:defLockedState="0" w:defUIPriority="99" w:defSemiHidden="0" w:defUnhideWhenUsed="0" w:defQFormat="0" w:count="371">
     <w:lsdException w:name="Normal" w:uiPriority="0" w:qFormat="1"/>
     <w:lsdException w:name="heading 1" w:uiPriority="9" w:qFormat="1"/>
     <w:lsdException w:name="heading 2" w:semiHidden="1" w:uiPriority="9" w:unhideWhenUsed="1" w:qFormat="1"/>
@@ -2461,11 +2530,6 @@
     <w:lsdException w:name="List Table 5 Dark Accent 6" w:uiPriority="50"/>
     <w:lsdException w:name="List Table 6 Colorful Accent 6" w:uiPriority="51"/>
     <w:lsdException w:name="List Table 7 Colorful Accent 6" w:uiPriority="52"/>
-    <w:lsdException w:name="Mention" w:semiHidden="1" w:unhideWhenUsed="1"/>
-    <w:lsdException w:name="Smart Hyperlink" w:semiHidden="1" w:unhideWhenUsed="1"/>
-    <w:lsdException w:name="Hashtag" w:semiHidden="1" w:unhideWhenUsed="1"/>
-    <w:lsdException w:name="Unresolved Mention" w:semiHidden="1" w:unhideWhenUsed="1"/>
-    <w:lsdException w:name="Smart Link" w:semiHidden="1" w:unhideWhenUsed="1"/>
   </w:latentStyles>
   <w:style w:type="paragraph" w:default="1" w:styleId="Normal">
     <w:name w:val="Normal"/>
@@ -2669,7 +2733,7 @@
       <w:u w:val="single"/>
     </w:rPr>
   </w:style>
-  <w:style w:type="paragraph" w:styleId="TtuloTDC">
+  <w:style w:type="paragraph" w:styleId="TtulodeTDC">
     <w:name w:val="TOC Heading"/>
     <w:basedOn w:val="Ttulo1"/>
     <w:next w:val="Normal"/>
@@ -2993,7 +3057,7 @@
 </file>
 
 <file path=customXml/itemProps1.xml><?xml version="1.0" encoding="utf-8"?>
-<ds:datastoreItem xmlns:ds="http://schemas.openxmlformats.org/officeDocument/2006/customXml" ds:itemID="{5A991A4A-B84F-4C20-B2C4-577E20B7ECEF}">
+<ds:datastoreItem xmlns:ds="http://schemas.openxmlformats.org/officeDocument/2006/customXml" ds:itemID="{7B034062-78A9-4943-A715-889800E0EA79}">
   <ds:schemaRefs>
     <ds:schemaRef ds:uri="http://schemas.openxmlformats.org/officeDocument/2006/bibliography"/>
   </ds:schemaRefs>

</xml_diff>